<commit_message>
Modified the doc, edited for class and client submission
</commit_message>
<xml_diff>
--- a/Proposal/INST631-Proposal.docx
+++ b/Proposal/INST631-Proposal.docx
@@ -4,56 +4,40 @@
   <w:body>
     <w:p>
       <w:pPr>
-        <w:spacing w:before="80" w:after="120"/>
+        <w:pStyle w:val="Heading1"/>
+        <w:spacing w:before="80" w:beforeAutospacing="0" w:after="120" w:afterAutospacing="0"/>
         <w:jc w:val="center"/>
-        <w:outlineLvl w:val="0"/>
-        <w:rPr>
-          <w:rFonts w:ascii="-webkit-standard" w:eastAsia="Times New Roman" w:hAnsi="-webkit-standard" w:cs="Times New Roman"/>
-          <w:b/>
-          <w:bCs/>
+        <w:rPr>
+          <w:rFonts w:ascii="-webkit-standard" w:hAnsi="-webkit-standard"/>
           <w:color w:val="000000"/>
-          <w:kern w:val="36"/>
-          <w:sz w:val="48"/>
-          <w:szCs w:val="48"/>
-        </w:rPr>
-      </w:pPr>
-      <w:r>
-        <w:rPr>
-          <w:rFonts w:ascii="Arial" w:eastAsia="Times New Roman" w:hAnsi="Arial" w:cs="Arial"/>
+        </w:rPr>
+      </w:pPr>
+      <w:r>
+        <w:rPr>
+          <w:rFonts w:ascii="Arial" w:hAnsi="Arial" w:cs="Arial"/>
+          <w:b w:val="0"/>
+          <w:bCs w:val="0"/>
           <w:color w:val="434343"/>
-          <w:kern w:val="36"/>
-          <w:sz w:val="48"/>
-          <w:szCs w:val="48"/>
         </w:rPr>
         <w:t>Project Proposal: Mapbox Usability Testing</w:t>
       </w:r>
     </w:p>
     <w:p>
       <w:pPr>
-        <w:spacing w:before="80" w:after="120"/>
-        <w:outlineLvl w:val="0"/>
-        <w:rPr>
-          <w:rFonts w:ascii="-webkit-standard" w:eastAsia="Times New Roman" w:hAnsi="-webkit-standard" w:cs="Times New Roman"/>
-          <w:b/>
-          <w:bCs/>
+        <w:pStyle w:val="Heading1"/>
+        <w:spacing w:before="80" w:beforeAutospacing="0" w:after="120" w:afterAutospacing="0"/>
+        <w:rPr>
+          <w:rFonts w:ascii="-webkit-standard" w:hAnsi="-webkit-standard"/>
           <w:color w:val="000000"/>
-          <w:kern w:val="36"/>
-          <w:sz w:val="48"/>
-          <w:szCs w:val="48"/>
-        </w:rPr>
-      </w:pPr>
-      <w:r>
-        <w:rPr>
-          <w:rFonts w:ascii="-webkit-standard" w:eastAsia="Times New Roman" w:hAnsi="-webkit-standard" w:cs="Times New Roman"/>
-          <w:b/>
-          <w:bCs/>
+        </w:rPr>
+      </w:pPr>
+      <w:r>
+        <w:rPr>
+          <w:rFonts w:ascii="-webkit-standard" w:hAnsi="-webkit-standard"/>
           <w:noProof/>
           <w:color w:val="000000"/>
-          <w:kern w:val="36"/>
-          <w:sz w:val="48"/>
-          <w:szCs w:val="48"/>
-        </w:rPr>
-        <w:pict w14:anchorId="5747E741">
+        </w:rPr>
+        <w:pict w14:anchorId="31CF8C91">
           <v:rect id="_x0000_i1026" alt="" style="width:468pt;height:.05pt;mso-width-percent:0;mso-height-percent:0;mso-width-percent:0;mso-height-percent:0" o:hralign="center" o:hrstd="t" o:hr="t" fillcolor="#a0a0a0" stroked="f"/>
         </w:pict>
       </w:r>
@@ -62,13 +46,13 @@
       <w:pPr>
         <w:spacing w:after="240"/>
         <w:rPr>
-          <w:rFonts w:ascii="-webkit-standard" w:eastAsia="Times New Roman" w:hAnsi="-webkit-standard" w:cs="Times New Roman"/>
+          <w:rFonts w:ascii="-webkit-standard" w:hAnsi="-webkit-standard"/>
           <w:color w:val="000000"/>
         </w:rPr>
       </w:pPr>
       <w:r>
         <w:rPr>
-          <w:rFonts w:ascii="-webkit-standard" w:eastAsia="Times New Roman" w:hAnsi="-webkit-standard" w:cs="Times New Roman"/>
+          <w:rFonts w:ascii="-webkit-standard" w:hAnsi="-webkit-standard"/>
           <w:color w:val="000000"/>
         </w:rPr>
         <w:br/>
@@ -76,59 +60,66 @@
     </w:p>
     <w:p>
       <w:pPr>
-        <w:spacing w:before="80" w:after="120"/>
+        <w:pStyle w:val="Heading1"/>
+        <w:spacing w:before="80" w:beforeAutospacing="0" w:after="120" w:afterAutospacing="0"/>
         <w:jc w:val="center"/>
-        <w:outlineLvl w:val="0"/>
-        <w:rPr>
-          <w:rFonts w:ascii="-webkit-standard" w:eastAsia="Times New Roman" w:hAnsi="-webkit-standard" w:cs="Times New Roman"/>
-          <w:b/>
-          <w:bCs/>
+        <w:rPr>
+          <w:rFonts w:ascii="-webkit-standard" w:hAnsi="-webkit-standard"/>
           <w:color w:val="000000"/>
-          <w:kern w:val="36"/>
-          <w:sz w:val="48"/>
-          <w:szCs w:val="48"/>
-        </w:rPr>
-      </w:pPr>
-      <w:r>
-        <w:rPr>
-          <w:rFonts w:ascii="Arial" w:eastAsia="Times New Roman" w:hAnsi="Arial" w:cs="Arial"/>
+        </w:rPr>
+      </w:pPr>
+      <w:r>
+        <w:rPr>
+          <w:rFonts w:ascii="Arial" w:hAnsi="Arial" w:cs="Arial"/>
+          <w:b w:val="0"/>
+          <w:bCs w:val="0"/>
           <w:color w:val="999999"/>
-          <w:kern w:val="36"/>
+          <w:sz w:val="24"/>
+          <w:szCs w:val="24"/>
           <w:bdr w:val="none" w:sz="0" w:space="0" w:color="auto" w:frame="1"/>
         </w:rPr>
         <w:fldChar w:fldCharType="begin"/>
       </w:r>
       <w:r>
         <w:rPr>
-          <w:rFonts w:ascii="Arial" w:eastAsia="Times New Roman" w:hAnsi="Arial" w:cs="Arial"/>
+          <w:rFonts w:ascii="Arial" w:hAnsi="Arial" w:cs="Arial"/>
+          <w:b w:val="0"/>
+          <w:bCs w:val="0"/>
           <w:color w:val="999999"/>
-          <w:kern w:val="36"/>
+          <w:sz w:val="24"/>
+          <w:szCs w:val="24"/>
           <w:bdr w:val="none" w:sz="0" w:space="0" w:color="auto" w:frame="1"/>
         </w:rPr>
         <w:instrText xml:space="preserve"> INCLUDEPICTURE "https://lh4.googleusercontent.com/4t4qs5N860EQaEYirZDiP0JAZN12mTdB_kimm9S7F0bJLCynIVfsNgQqSDqhkBcju9yFrN_ioENuN11Dh-NccbU3WTMK896zmDEIZF2EDyxA7p1Psp-B0LOTuM_i2yjXoGnVoOCN" \* MERGEFORMATINET </w:instrText>
       </w:r>
       <w:r>
         <w:rPr>
-          <w:rFonts w:ascii="Arial" w:eastAsia="Times New Roman" w:hAnsi="Arial" w:cs="Arial"/>
+          <w:rFonts w:ascii="Arial" w:hAnsi="Arial" w:cs="Arial"/>
+          <w:b w:val="0"/>
+          <w:bCs w:val="0"/>
           <w:color w:val="999999"/>
-          <w:kern w:val="36"/>
+          <w:sz w:val="24"/>
+          <w:szCs w:val="24"/>
           <w:bdr w:val="none" w:sz="0" w:space="0" w:color="auto" w:frame="1"/>
         </w:rPr>
         <w:fldChar w:fldCharType="separate"/>
       </w:r>
       <w:r>
         <w:rPr>
-          <w:rFonts w:ascii="Arial" w:eastAsia="Times New Roman" w:hAnsi="Arial" w:cs="Arial"/>
+          <w:rFonts w:ascii="Arial" w:hAnsi="Arial" w:cs="Arial"/>
+          <w:b w:val="0"/>
+          <w:bCs w:val="0"/>
           <w:noProof/>
           <w:color w:val="999999"/>
-          <w:kern w:val="36"/>
+          <w:sz w:val="24"/>
+          <w:szCs w:val="24"/>
           <w:bdr w:val="none" w:sz="0" w:space="0" w:color="auto" w:frame="1"/>
         </w:rPr>
         <w:drawing>
-          <wp:inline distT="0" distB="0" distL="0" distR="0" wp14:anchorId="7C7F976E" wp14:editId="14B83B8D">
+          <wp:inline distT="0" distB="0" distL="0" distR="0" wp14:anchorId="025073D1" wp14:editId="36D5E78C">
             <wp:extent cx="4229100" cy="952500"/>
             <wp:effectExtent l="0" t="0" r="0" b="0"/>
-            <wp:docPr id="10" name="Picture 10"/>
+            <wp:docPr id="16" name="Picture 16"/>
             <wp:cNvGraphicFramePr>
               <a:graphicFrameLocks xmlns:a="http://schemas.openxmlformats.org/drawingml/2006/main" noChangeAspect="1"/>
             </wp:cNvGraphicFramePr>
@@ -136,7 +127,7 @@
               <a:graphicData uri="http://schemas.openxmlformats.org/drawingml/2006/picture">
                 <pic:pic xmlns:pic="http://schemas.openxmlformats.org/drawingml/2006/picture">
                   <pic:nvPicPr>
-                    <pic:cNvPr id="0" name="Picture 4"/>
+                    <pic:cNvPr id="0" name="Picture 16"/>
                     <pic:cNvPicPr>
                       <a:picLocks noChangeAspect="1" noChangeArrowheads="1"/>
                     </pic:cNvPicPr>
@@ -175,9 +166,12 @@
       </w:r>
       <w:r>
         <w:rPr>
-          <w:rFonts w:ascii="Arial" w:eastAsia="Times New Roman" w:hAnsi="Arial" w:cs="Arial"/>
+          <w:rFonts w:ascii="Arial" w:hAnsi="Arial" w:cs="Arial"/>
+          <w:b w:val="0"/>
+          <w:bCs w:val="0"/>
           <w:color w:val="999999"/>
-          <w:kern w:val="36"/>
+          <w:sz w:val="24"/>
+          <w:szCs w:val="24"/>
           <w:bdr w:val="none" w:sz="0" w:space="0" w:color="auto" w:frame="1"/>
         </w:rPr>
         <w:fldChar w:fldCharType="end"/>
@@ -187,20 +181,20 @@
       <w:pPr>
         <w:spacing w:after="240"/>
         <w:rPr>
-          <w:rFonts w:ascii="-webkit-standard" w:eastAsia="Times New Roman" w:hAnsi="-webkit-standard" w:cs="Times New Roman"/>
+          <w:rFonts w:ascii="-webkit-standard" w:hAnsi="-webkit-standard"/>
           <w:color w:val="000000"/>
         </w:rPr>
       </w:pPr>
       <w:r>
         <w:rPr>
-          <w:rFonts w:ascii="-webkit-standard" w:eastAsia="Times New Roman" w:hAnsi="-webkit-standard" w:cs="Times New Roman"/>
+          <w:rFonts w:ascii="-webkit-standard" w:hAnsi="-webkit-standard"/>
           <w:color w:val="000000"/>
         </w:rPr>
         <w:br/>
       </w:r>
       <w:r>
         <w:rPr>
-          <w:rFonts w:ascii="-webkit-standard" w:eastAsia="Times New Roman" w:hAnsi="-webkit-standard" w:cs="Times New Roman"/>
+          <w:rFonts w:ascii="-webkit-standard" w:hAnsi="-webkit-standard"/>
           <w:color w:val="000000"/>
         </w:rPr>
         <w:br/>
@@ -208,15 +202,16 @@
     </w:p>
     <w:p>
       <w:pPr>
+        <w:pStyle w:val="NormalWeb"/>
+        <w:spacing w:before="0" w:beforeAutospacing="0" w:after="0" w:afterAutospacing="0"/>
         <w:jc w:val="center"/>
         <w:rPr>
-          <w:rFonts w:ascii="-webkit-standard" w:eastAsia="Times New Roman" w:hAnsi="-webkit-standard" w:cs="Times New Roman"/>
+          <w:rFonts w:ascii="-webkit-standard" w:hAnsi="-webkit-standard"/>
           <w:color w:val="000000"/>
         </w:rPr>
       </w:pPr>
       <w:r>
         <w:rPr>
-          <w:rFonts w:ascii="Times New Roman" w:eastAsia="Times New Roman" w:hAnsi="Times New Roman" w:cs="Times New Roman"/>
           <w:b/>
           <w:bCs/>
           <w:color w:val="000000"/>
@@ -226,7 +221,6 @@
       </w:r>
       <w:r>
         <w:rPr>
-          <w:rFonts w:ascii="Times New Roman" w:eastAsia="Times New Roman" w:hAnsi="Times New Roman" w:cs="Times New Roman"/>
           <w:b/>
           <w:bCs/>
           <w:color w:val="000000"/>
@@ -236,7 +230,6 @@
       </w:r>
       <w:r>
         <w:rPr>
-          <w:rFonts w:ascii="Times New Roman" w:eastAsia="Times New Roman" w:hAnsi="Times New Roman" w:cs="Times New Roman"/>
           <w:b/>
           <w:bCs/>
           <w:color w:val="000000"/>
@@ -246,7 +239,6 @@
       </w:r>
       <w:r>
         <w:rPr>
-          <w:rFonts w:ascii="Times New Roman" w:eastAsia="Times New Roman" w:hAnsi="Times New Roman" w:cs="Times New Roman"/>
           <w:b/>
           <w:bCs/>
           <w:noProof/>
@@ -254,10 +246,10 @@
           <w:bdr w:val="none" w:sz="0" w:space="0" w:color="auto" w:frame="1"/>
         </w:rPr>
         <w:drawing>
-          <wp:inline distT="0" distB="0" distL="0" distR="0" wp14:anchorId="45E1499A" wp14:editId="3BD2E8E9">
+          <wp:inline distT="0" distB="0" distL="0" distR="0" wp14:anchorId="6377C3EF" wp14:editId="4832CEDA">
             <wp:extent cx="3695700" cy="3695700"/>
             <wp:effectExtent l="0" t="0" r="0" b="0"/>
-            <wp:docPr id="9" name="Picture 9"/>
+            <wp:docPr id="15" name="Picture 15"/>
             <wp:cNvGraphicFramePr>
               <a:graphicFrameLocks xmlns:a="http://schemas.openxmlformats.org/drawingml/2006/main" noChangeAspect="1"/>
             </wp:cNvGraphicFramePr>
@@ -265,7 +257,7 @@
               <a:graphicData uri="http://schemas.openxmlformats.org/drawingml/2006/picture">
                 <pic:pic xmlns:pic="http://schemas.openxmlformats.org/drawingml/2006/picture">
                   <pic:nvPicPr>
-                    <pic:cNvPr id="0" name="Picture 5"/>
+                    <pic:cNvPr id="0" name="Picture 17"/>
                     <pic:cNvPicPr>
                       <a:picLocks noChangeAspect="1" noChangeArrowheads="1"/>
                     </pic:cNvPicPr>
@@ -304,7 +296,6 @@
       </w:r>
       <w:r>
         <w:rPr>
-          <w:rFonts w:ascii="Times New Roman" w:eastAsia="Times New Roman" w:hAnsi="Times New Roman" w:cs="Times New Roman"/>
           <w:b/>
           <w:bCs/>
           <w:color w:val="000000"/>
@@ -317,20 +308,20 @@
       <w:pPr>
         <w:spacing w:after="240"/>
         <w:rPr>
-          <w:rFonts w:ascii="-webkit-standard" w:eastAsia="Times New Roman" w:hAnsi="-webkit-standard" w:cs="Times New Roman"/>
+          <w:rFonts w:ascii="-webkit-standard" w:hAnsi="-webkit-standard"/>
           <w:color w:val="000000"/>
         </w:rPr>
       </w:pPr>
       <w:r>
         <w:rPr>
-          <w:rFonts w:ascii="-webkit-standard" w:eastAsia="Times New Roman" w:hAnsi="-webkit-standard" w:cs="Times New Roman"/>
+          <w:rFonts w:ascii="-webkit-standard" w:hAnsi="-webkit-standard"/>
           <w:color w:val="000000"/>
         </w:rPr>
         <w:br/>
       </w:r>
       <w:r>
         <w:rPr>
-          <w:rFonts w:ascii="-webkit-standard" w:eastAsia="Times New Roman" w:hAnsi="-webkit-standard" w:cs="Times New Roman"/>
+          <w:rFonts w:ascii="-webkit-standard" w:hAnsi="-webkit-standard"/>
           <w:color w:val="000000"/>
         </w:rPr>
         <w:br/>
@@ -338,54 +329,42 @@
     </w:p>
     <w:p>
       <w:pPr>
-        <w:spacing w:before="80" w:after="120"/>
+        <w:pStyle w:val="Heading1"/>
+        <w:spacing w:before="80" w:beforeAutospacing="0" w:after="120" w:afterAutospacing="0"/>
         <w:jc w:val="center"/>
-        <w:outlineLvl w:val="0"/>
-        <w:rPr>
-          <w:rFonts w:ascii="-webkit-standard" w:eastAsia="Times New Roman" w:hAnsi="-webkit-standard" w:cs="Times New Roman"/>
-          <w:b/>
-          <w:bCs/>
+        <w:rPr>
+          <w:rFonts w:ascii="-webkit-standard" w:hAnsi="-webkit-standard"/>
           <w:color w:val="000000"/>
-          <w:kern w:val="36"/>
-          <w:sz w:val="48"/>
-          <w:szCs w:val="48"/>
-        </w:rPr>
-      </w:pPr>
-      <w:r>
-        <w:rPr>
-          <w:rFonts w:ascii="Arial" w:eastAsia="Times New Roman" w:hAnsi="Arial" w:cs="Arial"/>
+        </w:rPr>
+      </w:pPr>
+      <w:r>
+        <w:rPr>
+          <w:rFonts w:ascii="Arial" w:hAnsi="Arial" w:cs="Arial"/>
+          <w:b w:val="0"/>
+          <w:bCs w:val="0"/>
           <w:color w:val="000000"/>
-          <w:kern w:val="36"/>
+          <w:sz w:val="24"/>
+          <w:szCs w:val="24"/>
         </w:rPr>
         <w:t>Debashish Pradhan, Chun-Jung Huang, Yanzhi Shen, Arjun R. Reddy</w:t>
       </w:r>
     </w:p>
     <w:p>
       <w:pPr>
-        <w:spacing w:before="80" w:after="120"/>
-        <w:outlineLvl w:val="0"/>
-        <w:rPr>
-          <w:rFonts w:ascii="-webkit-standard" w:eastAsia="Times New Roman" w:hAnsi="-webkit-standard" w:cs="Times New Roman"/>
-          <w:b/>
-          <w:bCs/>
+        <w:pStyle w:val="Heading1"/>
+        <w:spacing w:before="80" w:beforeAutospacing="0" w:after="120" w:afterAutospacing="0"/>
+        <w:rPr>
+          <w:rFonts w:ascii="-webkit-standard" w:hAnsi="-webkit-standard"/>
           <w:color w:val="000000"/>
-          <w:kern w:val="36"/>
-          <w:sz w:val="48"/>
-          <w:szCs w:val="48"/>
-        </w:rPr>
-      </w:pPr>
-      <w:r>
-        <w:rPr>
-          <w:rFonts w:ascii="-webkit-standard" w:eastAsia="Times New Roman" w:hAnsi="-webkit-standard" w:cs="Times New Roman"/>
-          <w:b/>
-          <w:bCs/>
+        </w:rPr>
+      </w:pPr>
+      <w:r>
+        <w:rPr>
+          <w:rFonts w:ascii="-webkit-standard" w:hAnsi="-webkit-standard"/>
           <w:noProof/>
           <w:color w:val="000000"/>
-          <w:kern w:val="36"/>
-          <w:sz w:val="48"/>
-          <w:szCs w:val="48"/>
-        </w:rPr>
-        <w:pict w14:anchorId="6ED16F7C">
+        </w:rPr>
+        <w:pict w14:anchorId="04A48BB6">
           <v:rect id="_x0000_i1025" alt="" style="width:468pt;height:.05pt;mso-width-percent:0;mso-height-percent:0;mso-width-percent:0;mso-height-percent:0" o:hralign="center" o:hrstd="t" o:hr="t" fillcolor="#a0a0a0" stroked="f"/>
         </w:pict>
       </w:r>
@@ -394,88 +373,77 @@
       <w:pPr>
         <w:spacing w:after="240"/>
         <w:rPr>
-          <w:rFonts w:ascii="-webkit-standard" w:eastAsia="Times New Roman" w:hAnsi="-webkit-standard" w:cs="Times New Roman"/>
+          <w:rFonts w:ascii="-webkit-standard" w:hAnsi="-webkit-standard"/>
           <w:color w:val="000000"/>
         </w:rPr>
       </w:pPr>
     </w:p>
     <w:p>
       <w:pPr>
-        <w:spacing w:before="80" w:after="120"/>
-        <w:outlineLvl w:val="0"/>
-        <w:rPr>
-          <w:rFonts w:ascii="-webkit-standard" w:eastAsia="Times New Roman" w:hAnsi="-webkit-standard" w:cs="Times New Roman"/>
-          <w:b/>
-          <w:bCs/>
+        <w:pStyle w:val="Heading1"/>
+        <w:spacing w:before="80" w:beforeAutospacing="0" w:after="120" w:afterAutospacing="0"/>
+        <w:rPr>
+          <w:rFonts w:ascii="-webkit-standard" w:hAnsi="-webkit-standard"/>
           <w:color w:val="000000"/>
-          <w:kern w:val="36"/>
-          <w:sz w:val="48"/>
-          <w:szCs w:val="48"/>
-        </w:rPr>
-      </w:pPr>
-      <w:r>
-        <w:rPr>
-          <w:rFonts w:ascii="Arial" w:eastAsia="Times New Roman" w:hAnsi="Arial" w:cs="Arial"/>
+        </w:rPr>
+      </w:pPr>
+      <w:r>
+        <w:rPr>
+          <w:rFonts w:ascii="Arial" w:hAnsi="Arial" w:cs="Arial"/>
+          <w:b w:val="0"/>
+          <w:bCs w:val="0"/>
           <w:color w:val="999999"/>
-          <w:kern w:val="36"/>
+          <w:sz w:val="24"/>
+          <w:szCs w:val="24"/>
         </w:rPr>
         <w:t>INST 631</w:t>
       </w:r>
     </w:p>
     <w:p>
       <w:pPr>
-        <w:spacing w:before="80" w:after="120"/>
-        <w:outlineLvl w:val="0"/>
-        <w:rPr>
-          <w:rFonts w:ascii="-webkit-standard" w:eastAsia="Times New Roman" w:hAnsi="-webkit-standard" w:cs="Times New Roman"/>
-          <w:b/>
-          <w:bCs/>
+        <w:pStyle w:val="Heading1"/>
+        <w:spacing w:before="80" w:beforeAutospacing="0" w:after="120" w:afterAutospacing="0"/>
+        <w:rPr>
+          <w:rFonts w:ascii="-webkit-standard" w:hAnsi="-webkit-standard"/>
           <w:color w:val="000000"/>
-          <w:kern w:val="36"/>
-          <w:sz w:val="48"/>
-          <w:szCs w:val="48"/>
-        </w:rPr>
-      </w:pPr>
-      <w:r>
-        <w:rPr>
-          <w:rFonts w:ascii="Arial" w:eastAsia="Times New Roman" w:hAnsi="Arial" w:cs="Arial"/>
-          <w:b/>
-          <w:bCs/>
+        </w:rPr>
+      </w:pPr>
+      <w:r>
+        <w:rPr>
+          <w:rFonts w:ascii="Arial" w:hAnsi="Arial" w:cs="Arial"/>
           <w:color w:val="353744"/>
-          <w:kern w:val="36"/>
-          <w:sz w:val="48"/>
-          <w:szCs w:val="48"/>
         </w:rPr>
         <w:t>Project Proposal: Mapbox</w:t>
       </w:r>
     </w:p>
     <w:p>
       <w:pPr>
-        <w:spacing w:before="80" w:after="120"/>
-        <w:outlineLvl w:val="0"/>
-        <w:rPr>
-          <w:rFonts w:ascii="-webkit-standard" w:eastAsia="Times New Roman" w:hAnsi="-webkit-standard" w:cs="Times New Roman"/>
-          <w:b/>
-          <w:bCs/>
+        <w:pStyle w:val="Heading1"/>
+        <w:spacing w:before="80" w:beforeAutospacing="0" w:after="120" w:afterAutospacing="0"/>
+        <w:rPr>
+          <w:rFonts w:ascii="-webkit-standard" w:hAnsi="-webkit-standard"/>
           <w:color w:val="000000"/>
-          <w:kern w:val="36"/>
-          <w:sz w:val="48"/>
-          <w:szCs w:val="48"/>
-        </w:rPr>
-      </w:pPr>
-      <w:r>
-        <w:rPr>
-          <w:rFonts w:ascii="Arial" w:eastAsia="Times New Roman" w:hAnsi="Arial" w:cs="Arial"/>
+        </w:rPr>
+      </w:pPr>
+      <w:r>
+        <w:rPr>
+          <w:rFonts w:ascii="Arial" w:hAnsi="Arial" w:cs="Arial"/>
+          <w:b w:val="0"/>
+          <w:bCs w:val="0"/>
           <w:color w:val="00AB44"/>
-          <w:kern w:val="36"/>
+          <w:sz w:val="24"/>
+          <w:szCs w:val="24"/>
         </w:rPr>
         <w:t xml:space="preserve">Debashish Pradhan, Arjun Reddy, Chun-Jung Huang, </w:t>
       </w:r>
       <w:r>
         <w:rPr>
-          <w:rFonts w:ascii="Arial" w:eastAsia="Times New Roman" w:hAnsi="Arial" w:cs="Arial"/>
+          <w:rFonts w:ascii="Arial" w:hAnsi="Arial" w:cs="Arial"/>
+          <w:b w:val="0"/>
+          <w:bCs w:val="0"/>
           <w:color w:val="00AB44"/>
-          <w:kern w:val="36"/>
+          <w:sz w:val="24"/>
+          <w:szCs w:val="24"/>
           <w:shd w:val="clear" w:color="auto" w:fill="FFFFFF"/>
         </w:rPr>
         <w:t>Yanzhi Shen</w:t>
@@ -484,22 +452,23 @@
     <w:p>
       <w:pPr>
         <w:rPr>
-          <w:rFonts w:ascii="-webkit-standard" w:eastAsia="Times New Roman" w:hAnsi="-webkit-standard" w:cs="Times New Roman"/>
+          <w:rFonts w:ascii="-webkit-standard" w:hAnsi="-webkit-standard"/>
           <w:color w:val="000000"/>
         </w:rPr>
       </w:pPr>
     </w:p>
     <w:p>
       <w:pPr>
-        <w:spacing w:line="480" w:lineRule="auto"/>
-        <w:rPr>
-          <w:rFonts w:ascii="-webkit-standard" w:eastAsia="Times New Roman" w:hAnsi="-webkit-standard" w:cs="Times New Roman"/>
+        <w:pStyle w:val="NormalWeb"/>
+        <w:spacing w:before="0" w:beforeAutospacing="0" w:after="0" w:afterAutospacing="0" w:line="480" w:lineRule="auto"/>
+        <w:rPr>
+          <w:rFonts w:ascii="-webkit-standard" w:hAnsi="-webkit-standard"/>
           <w:color w:val="000000"/>
         </w:rPr>
       </w:pPr>
       <w:r>
         <w:rPr>
-          <w:rFonts w:ascii="Arial" w:eastAsia="Times New Roman" w:hAnsi="Arial" w:cs="Arial"/>
+          <w:rFonts w:ascii="Arial" w:hAnsi="Arial" w:cs="Arial"/>
           <w:b/>
           <w:bCs/>
           <w:color w:val="353744"/>
@@ -512,35 +481,105 @@
     </w:p>
     <w:p>
       <w:pPr>
-        <w:rPr>
-          <w:rFonts w:ascii="-webkit-standard" w:eastAsia="Times New Roman" w:hAnsi="-webkit-standard" w:cs="Times New Roman"/>
+        <w:pStyle w:val="NormalWeb"/>
+        <w:spacing w:before="0" w:beforeAutospacing="0" w:after="0" w:afterAutospacing="0"/>
+        <w:jc w:val="both"/>
+        <w:rPr>
+          <w:rFonts w:ascii="-webkit-standard" w:hAnsi="-webkit-standard"/>
           <w:color w:val="000000"/>
         </w:rPr>
       </w:pPr>
       <w:r>
         <w:rPr>
-          <w:rFonts w:ascii="Arial" w:eastAsia="Times New Roman" w:hAnsi="Arial" w:cs="Arial"/>
+          <w:rFonts w:ascii="Arial" w:hAnsi="Arial" w:cs="Arial"/>
           <w:color w:val="353744"/>
         </w:rPr>
-        <w:t xml:space="preserve">Mapbox is a digital platform that provides users with customizable online maps that can be embedded in their websites and applications. The map design tools and libraries empower developers to create functioning, dynamic maps that can be adapted to the users’ personalized design language and data. In addition to being a significant contributor to open source mapping libraries, Mapbox functions across platforms including web, mobile, AR and even Automotive. Mapbox provides </w:t>
-      </w:r>
-      <w:r>
-        <w:rPr>
-          <w:rFonts w:ascii="Arial" w:eastAsia="Times New Roman" w:hAnsi="Arial" w:cs="Arial"/>
+        <w:t xml:space="preserve">Mapbox is a digital platform that provides users with customizable online maps that can be embedded in their websites and applications. The map design tools and libraries empower developers to create functioning, dynamic maps that can be adapted to the users’ personalized design language and data. In addition to </w:t>
+      </w:r>
+      <w:proofErr w:type="gramStart"/>
+      <w:r>
+        <w:rPr>
+          <w:rFonts w:ascii="Arial" w:hAnsi="Arial" w:cs="Arial"/>
+          <w:color w:val="353744"/>
+        </w:rPr>
+        <w:t>being</w:t>
+      </w:r>
+      <w:proofErr w:type="gramEnd"/>
+      <w:r>
+        <w:rPr>
+          <w:rFonts w:ascii="Arial" w:hAnsi="Arial" w:cs="Arial"/>
+          <w:color w:val="353744"/>
+        </w:rPr>
+        <w:t xml:space="preserve"> a significant contributor to open source mapping libraries, Mapbox functions across platforms including web, mobile, AR and even Automotive. Mapbox provides </w:t>
+      </w:r>
+      <w:r>
+        <w:rPr>
+          <w:rFonts w:ascii="Arial" w:hAnsi="Arial" w:cs="Arial"/>
           <w:color w:val="1F3349"/>
         </w:rPr>
-        <w:t xml:space="preserve">navigation, search, data, on-site/offline services and a studio suite for designing maps. The Mapbox Studio interface will be the subject of research. Mapbox utilizes a feature called Components to aid users in editing their custom map settings. Components comprise of Layers, panels that implement individual changes to specific elements of the map. Components enable users to group these Layers such as place labels, road networks, walking/cycling routes, etc. This is implemented to improve the ease of use from a cartographic map-design perspective, abstracting a need to know the properties of each individual Layer. Not only does this make individual editing efficient and seamless but this also helps users to associate Layers better in order to manage property changes. In the studio suite, our team will be researching Layers in the Components feature. </w:t>
-      </w:r>
-      <w:r>
-        <w:rPr>
-          <w:rFonts w:ascii="Arial" w:eastAsia="Times New Roman" w:hAnsi="Arial" w:cs="Arial"/>
+        <w:t>navigation, search, data, on-site/offline services and a studio suite for designing maps. The Mapbox Studio interface will be the subject of research. Mapbox utilizes a feature called Components to aid users in editing their custom map settings. Components comprise of Layers—panels that implement individual changes to specific elements of the map. Components enable users to group these Layers such as place labels, road networks, walking/cycling routes, etc. This is implemented to improve the ease of use from a cartographic map-design perspective, abstracting a need to know the properties of each individual Layer. Not only does this make individual editing efficient and seamless but this also helps users to associate Layers better in order to manage property changes. </w:t>
+      </w:r>
+    </w:p>
+    <w:p>
+      <w:pPr>
+        <w:pStyle w:val="NormalWeb"/>
+        <w:spacing w:before="0" w:beforeAutospacing="0" w:after="0" w:afterAutospacing="0"/>
+        <w:jc w:val="both"/>
+        <w:rPr>
+          <w:rFonts w:ascii="-webkit-standard" w:hAnsi="-webkit-standard"/>
+          <w:color w:val="000000"/>
+        </w:rPr>
+      </w:pPr>
+      <w:r>
+        <w:rPr>
+          <w:rFonts w:ascii="Arial" w:hAnsi="Arial" w:cs="Arial"/>
+          <w:color w:val="1F3349"/>
+        </w:rPr>
+        <w:br/>
+        <w:t xml:space="preserve">In the studio suite, our team will be researching Layers in the Components feature. </w:t>
+      </w:r>
+      <w:r>
+        <w:rPr>
+          <w:rFonts w:ascii="Arial" w:hAnsi="Arial" w:cs="Arial"/>
           <w:color w:val="353744"/>
         </w:rPr>
-        <w:t>This advanced formatting and formula based tool needs to be better understood. With multiple panels and functionalities appearing the deeper you go, tasks appear much more complex. There doesn’t seem to exist a hierarchy that guides users to prioritize common or most used functions. This ambiguity is so prevalent that the advanced users of the studio suite prefer injecting their own JSON code rather than attempting to work with the Layer tools. The power of Mapbox studio is the availability of multiple settings but understanding which tools are more commonly used and which aren’t as much can provide some direction to designing better UI.</w:t>
-      </w:r>
-      <w:r>
-        <w:rPr>
-          <w:rFonts w:ascii="Arial" w:eastAsia="Times New Roman" w:hAnsi="Arial" w:cs="Arial"/>
+        <w:t xml:space="preserve">This advanced formatting and </w:t>
+      </w:r>
+      <w:proofErr w:type="gramStart"/>
+      <w:r>
+        <w:rPr>
+          <w:rFonts w:ascii="Arial" w:hAnsi="Arial" w:cs="Arial"/>
+          <w:color w:val="353744"/>
+        </w:rPr>
+        <w:t>formula based</w:t>
+      </w:r>
+      <w:proofErr w:type="gramEnd"/>
+      <w:r>
+        <w:rPr>
+          <w:rFonts w:ascii="Arial" w:hAnsi="Arial" w:cs="Arial"/>
+          <w:color w:val="353744"/>
+        </w:rPr>
+        <w:t xml:space="preserve"> tool needs to be better understood. With multiple panels and functionalities appearing the deeper you </w:t>
+      </w:r>
+      <w:proofErr w:type="gramStart"/>
+      <w:r>
+        <w:rPr>
+          <w:rFonts w:ascii="Arial" w:hAnsi="Arial" w:cs="Arial"/>
+          <w:color w:val="353744"/>
+        </w:rPr>
+        <w:t>go,</w:t>
+      </w:r>
+      <w:proofErr w:type="gramEnd"/>
+      <w:r>
+        <w:rPr>
+          <w:rFonts w:ascii="Arial" w:hAnsi="Arial" w:cs="Arial"/>
+          <w:color w:val="353744"/>
+        </w:rPr>
+        <w:t xml:space="preserve"> tasks appear much more complex. There doesn’t seem to exist a hierarchy that guides users to prioritize common or most used functions. This ambiguity is so prevalent that the advanced users of the studio suite prefer injecting their own JSON code rather than attempting to work with the Layer tools. The power of Mapbox studio is the availability of multiple settings but understanding which tools are more commonly used and which aren’t as much can provide some direction to designing better UI.</w:t>
+      </w:r>
+      <w:r>
+        <w:rPr>
+          <w:rFonts w:ascii="Arial" w:hAnsi="Arial" w:cs="Arial"/>
           <w:color w:val="353744"/>
           <w:sz w:val="22"/>
           <w:szCs w:val="22"/>
@@ -550,15 +589,17 @@
     </w:p>
     <w:p>
       <w:pPr>
-        <w:spacing w:line="480" w:lineRule="auto"/>
-        <w:rPr>
-          <w:rFonts w:ascii="-webkit-standard" w:eastAsia="Times New Roman" w:hAnsi="-webkit-standard" w:cs="Times New Roman"/>
+        <w:pStyle w:val="NormalWeb"/>
+        <w:spacing w:before="0" w:beforeAutospacing="0" w:after="0" w:afterAutospacing="0" w:line="480" w:lineRule="auto"/>
+        <w:jc w:val="both"/>
+        <w:rPr>
+          <w:rFonts w:ascii="-webkit-standard" w:hAnsi="-webkit-standard"/>
           <w:color w:val="000000"/>
         </w:rPr>
       </w:pPr>
       <w:r>
         <w:rPr>
-          <w:rFonts w:ascii="Arial" w:eastAsia="Times New Roman" w:hAnsi="Arial" w:cs="Arial"/>
+          <w:rFonts w:ascii="Arial" w:hAnsi="Arial" w:cs="Arial"/>
           <w:b/>
           <w:bCs/>
           <w:color w:val="353744"/>
@@ -571,7 +612,7 @@
       </w:r>
       <w:r>
         <w:rPr>
-          <w:rFonts w:ascii="Arial" w:eastAsia="Times New Roman" w:hAnsi="Arial" w:cs="Arial"/>
+          <w:rFonts w:ascii="Arial" w:hAnsi="Arial" w:cs="Arial"/>
           <w:b/>
           <w:bCs/>
           <w:color w:val="353744"/>
@@ -579,11 +620,11 @@
           <w:szCs w:val="28"/>
           <w:bdr w:val="none" w:sz="0" w:space="0" w:color="auto" w:frame="1"/>
         </w:rPr>
-        <w:instrText xml:space="preserve"> INCLUDEPICTURE "https://lh6.googleusercontent.com/CZx_qyvhBGOtNzDf42vBVkZx8Vi0DUQ9j4_wkZ16RIlgW2f8dj_yYHMzEo1hWaUE61o4CrqKo--VH05av7AJuUQzClGXOmMEQt_tGM_uz45NanQMDQTjnL0yz69xW6hTVg3GXYhW" \* MERGEFORMATINET </w:instrText>
-      </w:r>
-      <w:r>
-        <w:rPr>
-          <w:rFonts w:ascii="Arial" w:eastAsia="Times New Roman" w:hAnsi="Arial" w:cs="Arial"/>
+        <w:instrText xml:space="preserve"> INCLUDEPICTURE "https://lh6.googleusercontent.com/n-j29_uByASFVs558VuCWABgy_hTGBj1sbfjWQ59mpFBITj34tqe0frjSKVUCiK9fw7AR0uESwYpPeEDJPPQAcIj4YMANYgh0H-8Fk3rlquzUpPoz747gHI-txAztB7x0zXUN1MN" \* MERGEFORMATINET </w:instrText>
+      </w:r>
+      <w:r>
+        <w:rPr>
+          <w:rFonts w:ascii="Arial" w:hAnsi="Arial" w:cs="Arial"/>
           <w:b/>
           <w:bCs/>
           <w:color w:val="353744"/>
@@ -595,7 +636,7 @@
       </w:r>
       <w:r>
         <w:rPr>
-          <w:rFonts w:ascii="Arial" w:eastAsia="Times New Roman" w:hAnsi="Arial" w:cs="Arial"/>
+          <w:rFonts w:ascii="Arial" w:hAnsi="Arial" w:cs="Arial"/>
           <w:b/>
           <w:bCs/>
           <w:noProof/>
@@ -605,10 +646,10 @@
           <w:bdr w:val="none" w:sz="0" w:space="0" w:color="auto" w:frame="1"/>
         </w:rPr>
         <w:drawing>
-          <wp:inline distT="0" distB="0" distL="0" distR="0" wp14:anchorId="73AEE061" wp14:editId="3C3F337B">
-            <wp:extent cx="5943600" cy="6619875"/>
+          <wp:inline distT="0" distB="0" distL="0" distR="0" wp14:anchorId="37906E1B" wp14:editId="4C1A48D9">
+            <wp:extent cx="5943600" cy="6706870"/>
             <wp:effectExtent l="0" t="0" r="0" b="0"/>
-            <wp:docPr id="8" name="Picture 8"/>
+            <wp:docPr id="14" name="Picture 14"/>
             <wp:cNvGraphicFramePr>
               <a:graphicFrameLocks xmlns:a="http://schemas.openxmlformats.org/drawingml/2006/main" noChangeAspect="1"/>
             </wp:cNvGraphicFramePr>
@@ -616,13 +657,13 @@
               <a:graphicData uri="http://schemas.openxmlformats.org/drawingml/2006/picture">
                 <pic:pic xmlns:pic="http://schemas.openxmlformats.org/drawingml/2006/picture">
                   <pic:nvPicPr>
-                    <pic:cNvPr id="0" name="Picture 7"/>
+                    <pic:cNvPr id="0" name="Picture 19"/>
                     <pic:cNvPicPr>
                       <a:picLocks noChangeAspect="1" noChangeArrowheads="1"/>
                     </pic:cNvPicPr>
                   </pic:nvPicPr>
                   <pic:blipFill>
-                    <a:blip r:embed="rId7" cstate="print">
+                    <a:blip r:embed="rId7">
                       <a:extLst>
                         <a:ext uri="{28A0092B-C50C-407E-A947-70E740481C1C}">
                           <a14:useLocalDpi xmlns:a14="http://schemas.microsoft.com/office/drawing/2010/main" val="0"/>
@@ -637,7 +678,7 @@
                   <pic:spPr bwMode="auto">
                     <a:xfrm>
                       <a:off x="0" y="0"/>
-                      <a:ext cx="5943600" cy="6619875"/>
+                      <a:ext cx="5943600" cy="6706870"/>
                     </a:xfrm>
                     <a:prstGeom prst="rect">
                       <a:avLst/>
@@ -655,7 +696,7 @@
       </w:r>
       <w:r>
         <w:rPr>
-          <w:rFonts w:ascii="Arial" w:eastAsia="Times New Roman" w:hAnsi="Arial" w:cs="Arial"/>
+          <w:rFonts w:ascii="Arial" w:hAnsi="Arial" w:cs="Arial"/>
           <w:b/>
           <w:bCs/>
           <w:color w:val="353744"/>
@@ -668,23 +709,17 @@
     </w:p>
     <w:p>
       <w:pPr>
-        <w:rPr>
-          <w:rFonts w:ascii="-webkit-standard" w:eastAsia="Times New Roman" w:hAnsi="-webkit-standard" w:cs="Times New Roman"/>
+        <w:pStyle w:val="NormalWeb"/>
+        <w:spacing w:before="0" w:beforeAutospacing="0" w:after="0" w:afterAutospacing="0" w:line="480" w:lineRule="auto"/>
+        <w:jc w:val="both"/>
+        <w:rPr>
+          <w:rFonts w:ascii="-webkit-standard" w:hAnsi="-webkit-standard"/>
           <w:color w:val="000000"/>
         </w:rPr>
       </w:pPr>
-    </w:p>
-    <w:p>
-      <w:pPr>
-        <w:spacing w:line="480" w:lineRule="auto"/>
-        <w:rPr>
-          <w:rFonts w:ascii="-webkit-standard" w:eastAsia="Times New Roman" w:hAnsi="-webkit-standard" w:cs="Times New Roman"/>
-          <w:color w:val="000000"/>
-        </w:rPr>
-      </w:pPr>
-      <w:r>
-        <w:rPr>
-          <w:rFonts w:ascii="Arial" w:eastAsia="Times New Roman" w:hAnsi="Arial" w:cs="Arial"/>
+      <w:r>
+        <w:rPr>
+          <w:rFonts w:ascii="Arial" w:hAnsi="Arial" w:cs="Arial"/>
           <w:b/>
           <w:bCs/>
           <w:color w:val="353744"/>
@@ -697,29 +732,32 @@
     </w:p>
     <w:p>
       <w:pPr>
-        <w:rPr>
-          <w:rFonts w:ascii="-webkit-standard" w:eastAsia="Times New Roman" w:hAnsi="-webkit-standard" w:cs="Times New Roman"/>
+        <w:pStyle w:val="NormalWeb"/>
+        <w:spacing w:before="0" w:beforeAutospacing="0" w:after="0" w:afterAutospacing="0"/>
+        <w:jc w:val="both"/>
+        <w:rPr>
+          <w:rFonts w:ascii="-webkit-standard" w:hAnsi="-webkit-standard"/>
           <w:color w:val="000000"/>
         </w:rPr>
       </w:pPr>
       <w:r>
         <w:rPr>
-          <w:rFonts w:ascii="Arial" w:eastAsia="Times New Roman" w:hAnsi="Arial" w:cs="Arial"/>
+          <w:rFonts w:ascii="Arial" w:hAnsi="Arial" w:cs="Arial"/>
           <w:color w:val="353744"/>
         </w:rPr>
-        <w:t xml:space="preserve">The perceived problem of Mapbox studio is that Layers have a challenging user experience and require improvement in usability. With numerous functions to style and frame maps, the relationship between different Layers is unclear. Mapbox studio caters to developers from novice to advanced users. Novice users commonly use Components </w:t>
-      </w:r>
-      <w:r>
-        <w:rPr>
-          <w:rFonts w:ascii="Arial" w:eastAsia="Times New Roman" w:hAnsi="Arial" w:cs="Arial"/>
+        <w:t xml:space="preserve">The perceived problem of Mapbox studio is that Layers have a challenging user experience and require improvement in usability. With numerous functions to style and frame maps, the relationship between different Layers is unclear. Mapbox studio caters to developers from novice to advanced users. Novice users commonly use Components with template styled maps while the advanced users may take the time to work through </w:t>
+      </w:r>
+      <w:r>
+        <w:rPr>
+          <w:rFonts w:ascii="Arial" w:hAnsi="Arial" w:cs="Arial"/>
           <w:color w:val="353744"/>
         </w:rPr>
         <w:lastRenderedPageBreak/>
-        <w:t>with template styled maps while the advanced users may take the time to work through the interface to understand Layers better.</w:t>
-      </w:r>
-      <w:r>
-        <w:rPr>
-          <w:rFonts w:ascii="Arial" w:eastAsia="Times New Roman" w:hAnsi="Arial" w:cs="Arial"/>
+        <w:t>the interface to understand Layers better.</w:t>
+      </w:r>
+      <w:r>
+        <w:rPr>
+          <w:rFonts w:ascii="Arial" w:hAnsi="Arial" w:cs="Arial"/>
           <w:color w:val="353744"/>
           <w:sz w:val="22"/>
           <w:szCs w:val="22"/>
@@ -728,31 +766,33 @@
       </w:r>
       <w:r>
         <w:rPr>
-          <w:rFonts w:ascii="Arial" w:eastAsia="Times New Roman" w:hAnsi="Arial" w:cs="Arial"/>
+          <w:rFonts w:ascii="Arial" w:hAnsi="Arial" w:cs="Arial"/>
           <w:color w:val="353744"/>
         </w:rPr>
-        <w:t>Intermediate users, however, find it daunting to attempt the advanced functions of Layers. The current UI isn't inclusive enough to support a comfortable learning curve for novice and intermediate users making that transition. The research goal is to identify how these users can better understand advanced operations through an improved user interface in order to adopt them quickly. Thus, making the transition from being a novice or intermediate user to a more experienced user smooth and seamless. The project focus is primarily on usability, but we will also be conducting a heuristic evaluation for accessibility to better cater to the novice users who are in the pursuit of understanding advanced layer functions.</w:t>
+        <w:t>Intermediate users, however, find it daunting to attempt the advanced functions of Layers. The current UI isn't inclusive enough to support a comfortable learning curve for novice and intermediate users making that transition. The research goal is to identify how these users can better understand advanced operations through an improved user interface in order to adopt them quickly. Thus, making the transition from being a novice or intermediate user to a more experienced user smooth and seamless. The project focus is primarily on usability, but we will also be conducting a heuristic evaluation for accessibility (WCAG guidelines).</w:t>
       </w:r>
     </w:p>
     <w:p>
       <w:pPr>
         <w:rPr>
-          <w:rFonts w:ascii="-webkit-standard" w:eastAsia="Times New Roman" w:hAnsi="-webkit-standard" w:cs="Times New Roman"/>
+          <w:rFonts w:ascii="-webkit-standard" w:hAnsi="-webkit-standard"/>
           <w:color w:val="000000"/>
         </w:rPr>
       </w:pPr>
     </w:p>
     <w:p>
       <w:pPr>
-        <w:spacing w:line="480" w:lineRule="auto"/>
-        <w:rPr>
-          <w:rFonts w:ascii="-webkit-standard" w:eastAsia="Times New Roman" w:hAnsi="-webkit-standard" w:cs="Times New Roman"/>
+        <w:pStyle w:val="NormalWeb"/>
+        <w:spacing w:before="0" w:beforeAutospacing="0" w:after="0" w:afterAutospacing="0" w:line="480" w:lineRule="auto"/>
+        <w:jc w:val="both"/>
+        <w:rPr>
+          <w:rFonts w:ascii="-webkit-standard" w:hAnsi="-webkit-standard"/>
           <w:color w:val="000000"/>
         </w:rPr>
       </w:pPr>
       <w:r>
         <w:rPr>
-          <w:rFonts w:ascii="Arial" w:eastAsia="Times New Roman" w:hAnsi="Arial" w:cs="Arial"/>
+          <w:rFonts w:ascii="Arial" w:hAnsi="Arial" w:cs="Arial"/>
           <w:b/>
           <w:bCs/>
           <w:color w:val="353744"/>
@@ -765,14 +805,17 @@
     </w:p>
     <w:p>
       <w:pPr>
-        <w:rPr>
-          <w:rFonts w:ascii="-webkit-standard" w:eastAsia="Times New Roman" w:hAnsi="-webkit-standard" w:cs="Times New Roman"/>
+        <w:pStyle w:val="NormalWeb"/>
+        <w:spacing w:before="0" w:beforeAutospacing="0" w:after="0" w:afterAutospacing="0"/>
+        <w:jc w:val="both"/>
+        <w:rPr>
+          <w:rFonts w:ascii="-webkit-standard" w:hAnsi="-webkit-standard"/>
           <w:color w:val="000000"/>
         </w:rPr>
       </w:pPr>
       <w:r>
         <w:rPr>
-          <w:rFonts w:ascii="Arial" w:eastAsia="Times New Roman" w:hAnsi="Arial" w:cs="Arial"/>
+          <w:rFonts w:ascii="Arial" w:hAnsi="Arial" w:cs="Arial"/>
           <w:color w:val="353744"/>
         </w:rPr>
         <w:t>The diaspora of users for Mapbox Studio ranges from large public app/web developers (eg: Uber and Snapchat) to smaller individual users. Therefore, the population of representative users has an assortment of skill levels with the interface. The target users for this project will focus on the developers who are beginners and intermediate users of the studio suite. These users typically have a basic knowledge of the Studio GUI but have trouble understanding the functions beyond the Component panel and are usually not programmers. Additionally, there are those users who are moving from a different product but have some foundational understanding of mapping and GIS and want the UI to guide them through learning the new product. </w:t>
@@ -781,21 +824,24 @@
     <w:p>
       <w:pPr>
         <w:rPr>
-          <w:rFonts w:ascii="-webkit-standard" w:eastAsia="Times New Roman" w:hAnsi="-webkit-standard" w:cs="Times New Roman"/>
+          <w:rFonts w:ascii="-webkit-standard" w:hAnsi="-webkit-standard"/>
           <w:color w:val="000000"/>
         </w:rPr>
       </w:pPr>
     </w:p>
     <w:p>
       <w:pPr>
-        <w:rPr>
-          <w:rFonts w:ascii="-webkit-standard" w:eastAsia="Times New Roman" w:hAnsi="-webkit-standard" w:cs="Times New Roman"/>
+        <w:pStyle w:val="NormalWeb"/>
+        <w:spacing w:before="0" w:beforeAutospacing="0" w:after="0" w:afterAutospacing="0"/>
+        <w:jc w:val="both"/>
+        <w:rPr>
+          <w:rFonts w:ascii="-webkit-standard" w:hAnsi="-webkit-standard"/>
           <w:color w:val="000000"/>
         </w:rPr>
       </w:pPr>
       <w:r>
         <w:rPr>
-          <w:rFonts w:ascii="Arial" w:eastAsia="Times New Roman" w:hAnsi="Arial" w:cs="Arial"/>
+          <w:rFonts w:ascii="Arial" w:hAnsi="Arial" w:cs="Arial"/>
           <w:color w:val="353744"/>
           <w:bdr w:val="none" w:sz="0" w:space="0" w:color="auto" w:frame="1"/>
         </w:rPr>
@@ -803,7 +849,7 @@
       </w:r>
       <w:r>
         <w:rPr>
-          <w:rFonts w:ascii="Arial" w:eastAsia="Times New Roman" w:hAnsi="Arial" w:cs="Arial"/>
+          <w:rFonts w:ascii="Arial" w:hAnsi="Arial" w:cs="Arial"/>
           <w:color w:val="353744"/>
           <w:bdr w:val="none" w:sz="0" w:space="0" w:color="auto" w:frame="1"/>
         </w:rPr>
@@ -811,7 +857,7 @@
       </w:r>
       <w:r>
         <w:rPr>
-          <w:rFonts w:ascii="Arial" w:eastAsia="Times New Roman" w:hAnsi="Arial" w:cs="Arial"/>
+          <w:rFonts w:ascii="Arial" w:hAnsi="Arial" w:cs="Arial"/>
           <w:color w:val="353744"/>
           <w:bdr w:val="none" w:sz="0" w:space="0" w:color="auto" w:frame="1"/>
         </w:rPr>
@@ -819,16 +865,16 @@
       </w:r>
       <w:r>
         <w:rPr>
-          <w:rFonts w:ascii="Arial" w:eastAsia="Times New Roman" w:hAnsi="Arial" w:cs="Arial"/>
+          <w:rFonts w:ascii="Arial" w:hAnsi="Arial" w:cs="Arial"/>
           <w:noProof/>
           <w:color w:val="353744"/>
           <w:bdr w:val="none" w:sz="0" w:space="0" w:color="auto" w:frame="1"/>
         </w:rPr>
         <w:drawing>
-          <wp:inline distT="0" distB="0" distL="0" distR="0" wp14:anchorId="16E2DEA7" wp14:editId="2EB9A7E8">
-            <wp:extent cx="5943600" cy="3114675"/>
-            <wp:effectExtent l="0" t="0" r="0" b="0"/>
-            <wp:docPr id="7" name="Picture 7"/>
+          <wp:inline distT="0" distB="0" distL="0" distR="0" wp14:anchorId="3ADCC2FF" wp14:editId="17DACBD6">
+            <wp:extent cx="5943600" cy="3110865"/>
+            <wp:effectExtent l="0" t="0" r="0" b="635"/>
+            <wp:docPr id="13" name="Picture 13"/>
             <wp:cNvGraphicFramePr>
               <a:graphicFrameLocks xmlns:a="http://schemas.openxmlformats.org/drawingml/2006/main" noChangeAspect="1"/>
             </wp:cNvGraphicFramePr>
@@ -836,7 +882,7 @@
               <a:graphicData uri="http://schemas.openxmlformats.org/drawingml/2006/picture">
                 <pic:pic xmlns:pic="http://schemas.openxmlformats.org/drawingml/2006/picture">
                   <pic:nvPicPr>
-                    <pic:cNvPr id="0" name="Picture 8"/>
+                    <pic:cNvPr id="0" name="Picture 20"/>
                     <pic:cNvPicPr>
                       <a:picLocks noChangeAspect="1" noChangeArrowheads="1"/>
                     </pic:cNvPicPr>
@@ -857,7 +903,7 @@
                   <pic:spPr bwMode="auto">
                     <a:xfrm>
                       <a:off x="0" y="0"/>
-                      <a:ext cx="5943600" cy="3114675"/>
+                      <a:ext cx="5943600" cy="3110865"/>
                     </a:xfrm>
                     <a:prstGeom prst="rect">
                       <a:avLst/>
@@ -875,7 +921,7 @@
       </w:r>
       <w:r>
         <w:rPr>
-          <w:rFonts w:ascii="Arial" w:eastAsia="Times New Roman" w:hAnsi="Arial" w:cs="Arial"/>
+          <w:rFonts w:ascii="Arial" w:hAnsi="Arial" w:cs="Arial"/>
           <w:color w:val="353744"/>
           <w:bdr w:val="none" w:sz="0" w:space="0" w:color="auto" w:frame="1"/>
         </w:rPr>
@@ -885,21 +931,24 @@
     <w:p>
       <w:pPr>
         <w:rPr>
-          <w:rFonts w:ascii="-webkit-standard" w:eastAsia="Times New Roman" w:hAnsi="-webkit-standard" w:cs="Times New Roman"/>
+          <w:rFonts w:ascii="-webkit-standard" w:hAnsi="-webkit-standard"/>
           <w:color w:val="000000"/>
         </w:rPr>
       </w:pPr>
     </w:p>
     <w:p>
       <w:pPr>
-        <w:rPr>
-          <w:rFonts w:ascii="-webkit-standard" w:eastAsia="Times New Roman" w:hAnsi="-webkit-standard" w:cs="Times New Roman"/>
+        <w:pStyle w:val="NormalWeb"/>
+        <w:spacing w:before="0" w:beforeAutospacing="0" w:after="0" w:afterAutospacing="0"/>
+        <w:jc w:val="both"/>
+        <w:rPr>
+          <w:rFonts w:ascii="-webkit-standard" w:hAnsi="-webkit-standard"/>
           <w:color w:val="000000"/>
         </w:rPr>
       </w:pPr>
       <w:r>
         <w:rPr>
-          <w:rFonts w:ascii="Arial" w:eastAsia="Times New Roman" w:hAnsi="Arial" w:cs="Arial"/>
+          <w:rFonts w:ascii="Arial" w:hAnsi="Arial" w:cs="Arial"/>
           <w:color w:val="353744"/>
         </w:rPr>
         <w:t>Early Studio users frequently begin learning through the UI. Once they are familiar and are comfortable with Components, users tend to follow two divergent paths. </w:t>
@@ -907,70 +956,70 @@
     </w:p>
     <w:p>
       <w:pPr>
-        <w:rPr>
-          <w:rFonts w:ascii="-webkit-standard" w:eastAsia="Times New Roman" w:hAnsi="-webkit-standard" w:cs="Times New Roman"/>
+        <w:pStyle w:val="NormalWeb"/>
+        <w:spacing w:before="0" w:beforeAutospacing="0" w:after="0" w:afterAutospacing="0"/>
+        <w:jc w:val="both"/>
+        <w:rPr>
+          <w:rFonts w:ascii="-webkit-standard" w:hAnsi="-webkit-standard"/>
           <w:color w:val="000000"/>
         </w:rPr>
       </w:pPr>
       <w:r>
         <w:rPr>
-          <w:rFonts w:ascii="Arial" w:eastAsia="Times New Roman" w:hAnsi="Arial" w:cs="Arial"/>
+          <w:rFonts w:ascii="Arial" w:hAnsi="Arial" w:cs="Arial"/>
           <w:color w:val="353744"/>
         </w:rPr>
-        <w:t xml:space="preserve">One path has users attempting to achieve expert knowledge through only the UI functionality while the other set of users apply styling code in order to skip the process </w:t>
-      </w:r>
-      <w:r>
-        <w:rPr>
-          <w:rFonts w:ascii="Arial" w:eastAsia="Times New Roman" w:hAnsi="Arial" w:cs="Arial"/>
-          <w:color w:val="353744"/>
-        </w:rPr>
-        <w:lastRenderedPageBreak/>
-        <w:t>of understanding the interface altogether. In retrospect, users trying to learn or familiarize themselves with the advanced features of Studio in order to make more detailed changes to their maps fundamentally define our target users.</w:t>
+        <w:t>One path has users attempting to achieve expert knowledge through only the UI functionality while the other set of users apply styling code in order to skip the process of understanding the interface altogether. </w:t>
       </w:r>
     </w:p>
     <w:p>
       <w:pPr>
         <w:rPr>
-          <w:rFonts w:ascii="-webkit-standard" w:eastAsia="Times New Roman" w:hAnsi="-webkit-standard" w:cs="Times New Roman"/>
+          <w:rFonts w:ascii="-webkit-standard" w:hAnsi="-webkit-standard"/>
           <w:color w:val="000000"/>
         </w:rPr>
       </w:pPr>
     </w:p>
     <w:p>
       <w:pPr>
-        <w:rPr>
-          <w:rFonts w:ascii="-webkit-standard" w:eastAsia="Times New Roman" w:hAnsi="-webkit-standard" w:cs="Times New Roman"/>
+        <w:pStyle w:val="NormalWeb"/>
+        <w:spacing w:before="0" w:beforeAutospacing="0" w:after="0" w:afterAutospacing="0"/>
+        <w:jc w:val="both"/>
+        <w:rPr>
+          <w:rFonts w:ascii="-webkit-standard" w:hAnsi="-webkit-standard"/>
           <w:color w:val="000000"/>
         </w:rPr>
       </w:pPr>
       <w:r>
         <w:rPr>
-          <w:rFonts w:ascii="Arial" w:eastAsia="Times New Roman" w:hAnsi="Arial" w:cs="Arial"/>
+          <w:rFonts w:ascii="Arial" w:hAnsi="Arial" w:cs="Arial"/>
           <w:color w:val="353744"/>
         </w:rPr>
-        <w:t>The research team will be recruiting participants through school resources and online communities. The team has also approached Mapbox for some support in the recruiting process. We will attempt to recruit map designers from M. P. S. in GIS (Geographical information system) students at UMD. We will be reaching out to online networks to recruit users through Reddit r/Mapbox, MapBox blog, GitHub and other developer communities. The team will utilize snowball sampling methods to draft and screen out more participants who can help us achieve our research objectives. Since MapBox Studio was created for designers, developers and product managers there isn’t a largely identifiable percentage of users with disabilities. The Studio Suite is fundamentally visual and hence relies heavily on visual perception. In the pursuit of recruiting users, the team hopes to enlist some users who can add value to accessibility. </w:t>
+        <w:lastRenderedPageBreak/>
+        <w:t>The research team will be recruiting participants through school resources and online communities. The team has also approached Mapbox for some support in the recruiting process. We will attempt to recruit map designers from M. P. S. in GIS (Geographical information system) students at UMD. We will be reaching out to online networks to recruit users through Reddit r/Mapbox, MapBox blog, GitHub and other developer communities. The team will utilize snowball sampling methods to draft and screen out more participants who can help us achieve our research objectives. It is not expected that there will be a large percentage of users with disabilities.</w:t>
       </w:r>
     </w:p>
     <w:p>
       <w:pPr>
-        <w:spacing w:after="240"/>
-        <w:rPr>
-          <w:rFonts w:ascii="-webkit-standard" w:eastAsia="Times New Roman" w:hAnsi="-webkit-standard" w:cs="Times New Roman"/>
+        <w:rPr>
+          <w:rFonts w:ascii="-webkit-standard" w:hAnsi="-webkit-standard"/>
           <w:color w:val="000000"/>
         </w:rPr>
       </w:pPr>
     </w:p>
     <w:p>
       <w:pPr>
-        <w:spacing w:line="480" w:lineRule="auto"/>
-        <w:rPr>
-          <w:rFonts w:ascii="-webkit-standard" w:eastAsia="Times New Roman" w:hAnsi="-webkit-standard" w:cs="Times New Roman"/>
+        <w:pStyle w:val="NormalWeb"/>
+        <w:spacing w:before="0" w:beforeAutospacing="0" w:after="0" w:afterAutospacing="0" w:line="480" w:lineRule="auto"/>
+        <w:jc w:val="both"/>
+        <w:rPr>
+          <w:rFonts w:ascii="-webkit-standard" w:hAnsi="-webkit-standard"/>
           <w:color w:val="000000"/>
         </w:rPr>
       </w:pPr>
       <w:r>
         <w:rPr>
-          <w:rFonts w:ascii="Arial" w:eastAsia="Times New Roman" w:hAnsi="Arial" w:cs="Arial"/>
+          <w:rFonts w:ascii="Arial" w:hAnsi="Arial" w:cs="Arial"/>
           <w:b/>
           <w:bCs/>
           <w:color w:val="353744"/>
@@ -983,245 +1032,55 @@
     </w:p>
     <w:p>
       <w:pPr>
-        <w:rPr>
-          <w:rFonts w:ascii="-webkit-standard" w:eastAsia="Times New Roman" w:hAnsi="-webkit-standard" w:cs="Times New Roman"/>
+        <w:pStyle w:val="NormalWeb"/>
+        <w:spacing w:before="0" w:beforeAutospacing="0" w:after="0" w:afterAutospacing="0"/>
+        <w:jc w:val="both"/>
+        <w:rPr>
+          <w:rFonts w:ascii="-webkit-standard" w:hAnsi="-webkit-standard"/>
           <w:color w:val="000000"/>
         </w:rPr>
       </w:pPr>
       <w:r>
         <w:rPr>
-          <w:rFonts w:ascii="Arial" w:eastAsia="Times New Roman" w:hAnsi="Arial" w:cs="Arial"/>
+          <w:rFonts w:ascii="Arial" w:hAnsi="Arial" w:cs="Arial"/>
           <w:color w:val="353744"/>
         </w:rPr>
-        <w:t>The primary outcome of the project is to understand the underlying problems which users face while transitioning from one UI element(components) to a different UI element(layers), validate the current problems, facilitate the transition between beginners to advanced usage while getting them to use the GUI more. </w:t>
+        <w:t>We hope to discover and understand the underlying problems that users face when trying to learn the GUI features of the Layers panel. We would like to validate the current unknowns of the map customization interface. We intend to identify a hierarchy that users can use to distinguish tasks and execute a workflow devoid of hassle. Based on our findings we hope to make design recommendations that will potentially aid users to adopt the GUI and understand Layers better. Consequently, our proposed changes could sway users who prefer injecting code to use the GUI instead. </w:t>
       </w:r>
     </w:p>
     <w:p>
       <w:pPr>
         <w:rPr>
-          <w:rFonts w:ascii="-webkit-standard" w:eastAsia="Times New Roman" w:hAnsi="-webkit-standard" w:cs="Times New Roman"/>
+          <w:rFonts w:ascii="-webkit-standard" w:hAnsi="-webkit-standard"/>
           <w:color w:val="000000"/>
         </w:rPr>
       </w:pPr>
     </w:p>
     <w:p>
       <w:pPr>
-        <w:rPr>
-          <w:rFonts w:ascii="-webkit-standard" w:eastAsia="Times New Roman" w:hAnsi="-webkit-standard" w:cs="Times New Roman"/>
+        <w:pStyle w:val="NormalWeb"/>
+        <w:spacing w:before="0" w:beforeAutospacing="0" w:after="0" w:afterAutospacing="0" w:line="480" w:lineRule="auto"/>
+        <w:rPr>
+          <w:rFonts w:ascii="-webkit-standard" w:hAnsi="-webkit-standard"/>
           <w:color w:val="000000"/>
         </w:rPr>
       </w:pPr>
       <w:r>
         <w:rPr>
-          <w:rFonts w:ascii="Arial" w:eastAsia="Times New Roman" w:hAnsi="Arial" w:cs="Arial"/>
-          <w:color w:val="353744"/>
-        </w:rPr>
-        <w:t>We would be following the Agile usability testing approach over the course of 4 weeks. It includes: </w:t>
-      </w:r>
-    </w:p>
-    <w:p>
-      <w:pPr>
-        <w:numPr>
-          <w:ilvl w:val="0"/>
-          <w:numId w:val="11"/>
-        </w:numPr>
-        <w:textAlignment w:val="baseline"/>
-        <w:rPr>
-          <w:rFonts w:ascii="Arial" w:eastAsia="Times New Roman" w:hAnsi="Arial" w:cs="Arial"/>
-          <w:color w:val="353744"/>
-        </w:rPr>
-      </w:pPr>
-      <w:r>
-        <w:rPr>
-          <w:rFonts w:ascii="Arial" w:eastAsia="Times New Roman" w:hAnsi="Arial" w:cs="Arial"/>
-          <w:color w:val="353744"/>
-        </w:rPr>
-        <w:t>Assessing if design meets expectations</w:t>
-      </w:r>
-    </w:p>
-    <w:p>
-      <w:pPr>
-        <w:numPr>
-          <w:ilvl w:val="0"/>
-          <w:numId w:val="11"/>
-        </w:numPr>
-        <w:textAlignment w:val="baseline"/>
-        <w:rPr>
-          <w:rFonts w:ascii="Arial" w:eastAsia="Times New Roman" w:hAnsi="Arial" w:cs="Arial"/>
-          <w:color w:val="353744"/>
-        </w:rPr>
-      </w:pPr>
-      <w:r>
-        <w:rPr>
-          <w:rFonts w:ascii="Arial" w:eastAsia="Times New Roman" w:hAnsi="Arial" w:cs="Arial"/>
-          <w:color w:val="353744"/>
-        </w:rPr>
-        <w:t>Remove design flaws</w:t>
-      </w:r>
-    </w:p>
-    <w:p>
-      <w:pPr>
-        <w:numPr>
-          <w:ilvl w:val="0"/>
-          <w:numId w:val="11"/>
-        </w:numPr>
-        <w:textAlignment w:val="baseline"/>
-        <w:rPr>
-          <w:rFonts w:ascii="Arial" w:eastAsia="Times New Roman" w:hAnsi="Arial" w:cs="Arial"/>
-          <w:color w:val="353744"/>
-        </w:rPr>
-      </w:pPr>
-      <w:r>
-        <w:rPr>
-          <w:rFonts w:ascii="Arial" w:eastAsia="Times New Roman" w:hAnsi="Arial" w:cs="Arial"/>
-          <w:color w:val="353744"/>
-        </w:rPr>
-        <w:t>Business decision to real-world use </w:t>
-      </w:r>
-    </w:p>
-    <w:p>
-      <w:pPr>
-        <w:numPr>
-          <w:ilvl w:val="0"/>
-          <w:numId w:val="11"/>
-        </w:numPr>
-        <w:textAlignment w:val="baseline"/>
-        <w:rPr>
-          <w:rFonts w:ascii="Arial" w:eastAsia="Times New Roman" w:hAnsi="Arial" w:cs="Arial"/>
-          <w:color w:val="353744"/>
-        </w:rPr>
-      </w:pPr>
-      <w:r>
-        <w:rPr>
-          <w:rFonts w:ascii="Arial" w:eastAsia="Times New Roman" w:hAnsi="Arial" w:cs="Arial"/>
-          <w:color w:val="353744"/>
-        </w:rPr>
-        <w:t>Simultaneous course correction (assess if we are on the right track)</w:t>
-      </w:r>
-    </w:p>
-    <w:p>
-      <w:pPr>
-        <w:numPr>
-          <w:ilvl w:val="0"/>
-          <w:numId w:val="11"/>
-        </w:numPr>
-        <w:textAlignment w:val="baseline"/>
-        <w:rPr>
-          <w:rFonts w:ascii="Arial" w:eastAsia="Times New Roman" w:hAnsi="Arial" w:cs="Arial"/>
-          <w:color w:val="353744"/>
-        </w:rPr>
-      </w:pPr>
-      <w:r>
-        <w:rPr>
-          <w:rFonts w:ascii="Arial" w:eastAsia="Times New Roman" w:hAnsi="Arial" w:cs="Arial"/>
-          <w:color w:val="353744"/>
-        </w:rPr>
-        <w:t>Success/failure rate of the users</w:t>
-      </w:r>
-    </w:p>
-    <w:p>
-      <w:pPr>
-        <w:numPr>
-          <w:ilvl w:val="0"/>
-          <w:numId w:val="11"/>
-        </w:numPr>
-        <w:textAlignment w:val="baseline"/>
-        <w:rPr>
-          <w:rFonts w:ascii="Arial" w:eastAsia="Times New Roman" w:hAnsi="Arial" w:cs="Arial"/>
-          <w:color w:val="353744"/>
-        </w:rPr>
-      </w:pPr>
-      <w:r>
-        <w:rPr>
-          <w:rFonts w:ascii="Arial" w:eastAsia="Times New Roman" w:hAnsi="Arial" w:cs="Arial"/>
-          <w:color w:val="353744"/>
-        </w:rPr>
-        <w:t>5 users per sprint</w:t>
-      </w:r>
-    </w:p>
-    <w:p>
-      <w:pPr>
-        <w:rPr>
-          <w:rFonts w:ascii="-webkit-standard" w:eastAsia="Times New Roman" w:hAnsi="-webkit-standard" w:cs="Times New Roman"/>
-          <w:color w:val="000000"/>
-        </w:rPr>
-      </w:pPr>
-    </w:p>
-    <w:p>
-      <w:pPr>
-        <w:rPr>
-          <w:rFonts w:ascii="-webkit-standard" w:eastAsia="Times New Roman" w:hAnsi="-webkit-standard" w:cs="Times New Roman"/>
-          <w:color w:val="000000"/>
-        </w:rPr>
-      </w:pPr>
-      <w:r>
-        <w:rPr>
-          <w:rFonts w:ascii="Arial" w:eastAsia="Times New Roman" w:hAnsi="Arial" w:cs="Arial"/>
-          <w:color w:val="353744"/>
-        </w:rPr>
-        <w:t>This would involve a combination of formative and summative evaluation methods. These evaluation methods are spread across 4 key steps during the usability testing process: </w:t>
-      </w:r>
-    </w:p>
-    <w:p>
-      <w:pPr>
-        <w:rPr>
-          <w:rFonts w:ascii="-webkit-standard" w:eastAsia="Times New Roman" w:hAnsi="-webkit-standard" w:cs="Times New Roman"/>
-          <w:color w:val="000000"/>
-        </w:rPr>
-      </w:pPr>
-    </w:p>
-    <w:p>
-      <w:pPr>
-        <w:rPr>
-          <w:rFonts w:ascii="-webkit-standard" w:eastAsia="Times New Roman" w:hAnsi="-webkit-standard" w:cs="Times New Roman"/>
-          <w:color w:val="000000"/>
-        </w:rPr>
-      </w:pPr>
-      <w:r>
-        <w:rPr>
-          <w:rFonts w:ascii="Arial" w:eastAsia="Times New Roman" w:hAnsi="Arial" w:cs="Arial"/>
+          <w:rFonts w:ascii="Arial" w:hAnsi="Arial" w:cs="Arial"/>
           <w:b/>
           <w:bCs/>
           <w:color w:val="353744"/>
-        </w:rPr>
-        <w:t>Creating a test plan (Understanding key tasks to perform)</w:t>
-      </w:r>
-    </w:p>
-    <w:p>
-      <w:pPr>
-        <w:rPr>
-          <w:rFonts w:ascii="-webkit-standard" w:eastAsia="Times New Roman" w:hAnsi="-webkit-standard" w:cs="Times New Roman"/>
-          <w:color w:val="000000"/>
-        </w:rPr>
-      </w:pPr>
-      <w:r>
-        <w:rPr>
-          <w:rFonts w:ascii="Arial" w:eastAsia="Times New Roman" w:hAnsi="Arial" w:cs="Arial"/>
-          <w:color w:val="353744"/>
-        </w:rPr>
-        <w:t xml:space="preserve">The team would be recruiting users after an initial screening process. Because this is not a statistical test we would be sticking with the typical 15-20 number of users. This would help us gauge the experience level of the representative users. Next, we would be laying out specific objectives, the context of testing with respect to user tasks. Following this, a quick heuristic evaluation would help us determine the number of user tasks we would like to give to users. The team would then establish metrics we would like to evaluate to assess “How successful our users are with their tasks”. For example,  Task performance (success/failure) and time performance. These metrics </w:t>
-      </w:r>
-      <w:r>
-        <w:rPr>
-          <w:rFonts w:ascii="Arial" w:eastAsia="Times New Roman" w:hAnsi="Arial" w:cs="Arial"/>
-          <w:color w:val="353744"/>
-        </w:rPr>
-        <w:lastRenderedPageBreak/>
-        <w:t>would help us communicate with our stakeholders using concrete numbers rather than “gut feeling” or opinions. </w:t>
-      </w:r>
-    </w:p>
-    <w:p>
-      <w:pPr>
-        <w:spacing w:after="240"/>
-        <w:rPr>
-          <w:rFonts w:ascii="-webkit-standard" w:eastAsia="Times New Roman" w:hAnsi="-webkit-standard" w:cs="Times New Roman"/>
-          <w:color w:val="000000"/>
-        </w:rPr>
-      </w:pPr>
+          <w:sz w:val="28"/>
+          <w:szCs w:val="28"/>
+          <w:u w:val="single"/>
+        </w:rPr>
+        <w:t>ROLES</w:t>
+      </w:r>
     </w:p>
     <w:tbl>
       <w:tblPr>
-        <w:tblW w:w="9360" w:type="dxa"/>
+        <w:tblW w:w="0" w:type="auto"/>
         <w:tblCellMar>
           <w:top w:w="15" w:type="dxa"/>
           <w:left w:w="15" w:type="dxa"/>
@@ -1231,11 +1090,9 @@
         <w:tblLook w:val="04A0" w:firstRow="1" w:lastRow="0" w:firstColumn="1" w:lastColumn="0" w:noHBand="0" w:noVBand="1"/>
       </w:tblPr>
       <w:tblGrid>
-        <w:gridCol w:w="1548"/>
-        <w:gridCol w:w="2222"/>
-        <w:gridCol w:w="1480"/>
-        <w:gridCol w:w="1513"/>
-        <w:gridCol w:w="2597"/>
+        <w:gridCol w:w="1146"/>
+        <w:gridCol w:w="4280"/>
+        <w:gridCol w:w="3914"/>
       </w:tblGrid>
       <w:tr>
         <w:tc>
@@ -1257,1509 +1114,12 @@
           </w:tcPr>
           <w:p>
             <w:pPr>
-              <w:rPr>
-                <w:rFonts w:ascii="Times New Roman" w:eastAsia="Times New Roman" w:hAnsi="Times New Roman" w:cs="Times New Roman"/>
-              </w:rPr>
+              <w:pStyle w:val="NormalWeb"/>
+              <w:spacing w:before="0" w:beforeAutospacing="0" w:after="0" w:afterAutospacing="0"/>
             </w:pPr>
             <w:r>
               <w:rPr>
-                <w:rFonts w:ascii="Arial" w:eastAsia="Times New Roman" w:hAnsi="Arial" w:cs="Arial"/>
-                <w:color w:val="353744"/>
-                <w:sz w:val="22"/>
-                <w:szCs w:val="22"/>
-              </w:rPr>
-              <w:t>Objective</w:t>
-            </w:r>
-          </w:p>
-        </w:tc>
-        <w:tc>
-          <w:tcPr>
-            <w:tcW w:w="0" w:type="auto"/>
-            <w:tcBorders>
-              <w:top w:val="single" w:sz="8" w:space="0" w:color="000000"/>
-              <w:left w:val="single" w:sz="8" w:space="0" w:color="000000"/>
-              <w:bottom w:val="single" w:sz="8" w:space="0" w:color="000000"/>
-              <w:right w:val="single" w:sz="8" w:space="0" w:color="000000"/>
-            </w:tcBorders>
-            <w:tcMar>
-              <w:top w:w="100" w:type="dxa"/>
-              <w:left w:w="100" w:type="dxa"/>
-              <w:bottom w:w="100" w:type="dxa"/>
-              <w:right w:w="100" w:type="dxa"/>
-            </w:tcMar>
-            <w:hideMark/>
-          </w:tcPr>
-          <w:p>
-            <w:pPr>
-              <w:rPr>
-                <w:rFonts w:ascii="Times New Roman" w:eastAsia="Times New Roman" w:hAnsi="Times New Roman" w:cs="Times New Roman"/>
-              </w:rPr>
-            </w:pPr>
-            <w:r>
-              <w:rPr>
-                <w:rFonts w:ascii="Arial" w:eastAsia="Times New Roman" w:hAnsi="Arial" w:cs="Arial"/>
-                <w:color w:val="353744"/>
-                <w:sz w:val="22"/>
-                <w:szCs w:val="22"/>
-              </w:rPr>
-              <w:t>Tasks</w:t>
-            </w:r>
-          </w:p>
-        </w:tc>
-        <w:tc>
-          <w:tcPr>
-            <w:tcW w:w="0" w:type="auto"/>
-            <w:tcBorders>
-              <w:top w:val="single" w:sz="8" w:space="0" w:color="000000"/>
-              <w:left w:val="single" w:sz="8" w:space="0" w:color="000000"/>
-              <w:bottom w:val="single" w:sz="8" w:space="0" w:color="000000"/>
-              <w:right w:val="single" w:sz="8" w:space="0" w:color="000000"/>
-            </w:tcBorders>
-            <w:tcMar>
-              <w:top w:w="100" w:type="dxa"/>
-              <w:left w:w="100" w:type="dxa"/>
-              <w:bottom w:w="100" w:type="dxa"/>
-              <w:right w:w="100" w:type="dxa"/>
-            </w:tcMar>
-            <w:hideMark/>
-          </w:tcPr>
-          <w:p>
-            <w:pPr>
-              <w:rPr>
-                <w:rFonts w:ascii="Times New Roman" w:eastAsia="Times New Roman" w:hAnsi="Times New Roman" w:cs="Times New Roman"/>
-              </w:rPr>
-            </w:pPr>
-            <w:r>
-              <w:rPr>
-                <w:rFonts w:ascii="Arial" w:eastAsia="Times New Roman" w:hAnsi="Arial" w:cs="Arial"/>
-                <w:color w:val="353744"/>
-                <w:sz w:val="22"/>
-                <w:szCs w:val="22"/>
-              </w:rPr>
-              <w:t>Scenario</w:t>
-            </w:r>
-          </w:p>
-        </w:tc>
-        <w:tc>
-          <w:tcPr>
-            <w:tcW w:w="0" w:type="auto"/>
-            <w:tcBorders>
-              <w:top w:val="single" w:sz="8" w:space="0" w:color="000000"/>
-              <w:left w:val="single" w:sz="8" w:space="0" w:color="000000"/>
-              <w:bottom w:val="single" w:sz="8" w:space="0" w:color="000000"/>
-              <w:right w:val="single" w:sz="8" w:space="0" w:color="000000"/>
-            </w:tcBorders>
-            <w:tcMar>
-              <w:top w:w="100" w:type="dxa"/>
-              <w:left w:w="100" w:type="dxa"/>
-              <w:bottom w:w="100" w:type="dxa"/>
-              <w:right w:w="100" w:type="dxa"/>
-            </w:tcMar>
-            <w:hideMark/>
-          </w:tcPr>
-          <w:p>
-            <w:pPr>
-              <w:rPr>
-                <w:rFonts w:ascii="Times New Roman" w:eastAsia="Times New Roman" w:hAnsi="Times New Roman" w:cs="Times New Roman"/>
-              </w:rPr>
-            </w:pPr>
-            <w:r>
-              <w:rPr>
-                <w:rFonts w:ascii="Arial" w:eastAsia="Times New Roman" w:hAnsi="Arial" w:cs="Arial"/>
-                <w:color w:val="353744"/>
-                <w:sz w:val="22"/>
-                <w:szCs w:val="22"/>
-              </w:rPr>
-              <w:t>Outcome</w:t>
-            </w:r>
-          </w:p>
-        </w:tc>
-        <w:tc>
-          <w:tcPr>
-            <w:tcW w:w="0" w:type="auto"/>
-            <w:tcBorders>
-              <w:top w:val="single" w:sz="8" w:space="0" w:color="000000"/>
-              <w:left w:val="single" w:sz="8" w:space="0" w:color="000000"/>
-              <w:bottom w:val="single" w:sz="8" w:space="0" w:color="000000"/>
-              <w:right w:val="single" w:sz="8" w:space="0" w:color="000000"/>
-            </w:tcBorders>
-            <w:tcMar>
-              <w:top w:w="100" w:type="dxa"/>
-              <w:left w:w="100" w:type="dxa"/>
-              <w:bottom w:w="100" w:type="dxa"/>
-              <w:right w:w="100" w:type="dxa"/>
-            </w:tcMar>
-            <w:hideMark/>
-          </w:tcPr>
-          <w:p>
-            <w:pPr>
-              <w:rPr>
-                <w:rFonts w:ascii="Times New Roman" w:eastAsia="Times New Roman" w:hAnsi="Times New Roman" w:cs="Times New Roman"/>
-              </w:rPr>
-            </w:pPr>
-            <w:r>
-              <w:rPr>
-                <w:rFonts w:ascii="Arial" w:eastAsia="Times New Roman" w:hAnsi="Arial" w:cs="Arial"/>
-                <w:color w:val="353744"/>
-                <w:sz w:val="22"/>
-                <w:szCs w:val="22"/>
-              </w:rPr>
-              <w:t>Changes needed</w:t>
-            </w:r>
-          </w:p>
-        </w:tc>
-      </w:tr>
-      <w:tr>
-        <w:tc>
-          <w:tcPr>
-            <w:tcW w:w="0" w:type="auto"/>
-            <w:tcBorders>
-              <w:top w:val="single" w:sz="8" w:space="0" w:color="000000"/>
-              <w:left w:val="single" w:sz="8" w:space="0" w:color="000000"/>
-              <w:bottom w:val="single" w:sz="8" w:space="0" w:color="000000"/>
-              <w:right w:val="single" w:sz="8" w:space="0" w:color="000000"/>
-            </w:tcBorders>
-            <w:tcMar>
-              <w:top w:w="100" w:type="dxa"/>
-              <w:left w:w="100" w:type="dxa"/>
-              <w:bottom w:w="100" w:type="dxa"/>
-              <w:right w:w="100" w:type="dxa"/>
-            </w:tcMar>
-            <w:hideMark/>
-          </w:tcPr>
-          <w:p>
-            <w:pPr>
-              <w:numPr>
-                <w:ilvl w:val="0"/>
-                <w:numId w:val="12"/>
-              </w:numPr>
-              <w:spacing w:before="100" w:beforeAutospacing="1" w:after="100" w:afterAutospacing="1"/>
-              <w:textAlignment w:val="baseline"/>
-              <w:rPr>
-                <w:rFonts w:ascii="Arial" w:eastAsia="Times New Roman" w:hAnsi="Arial" w:cs="Arial"/>
-                <w:color w:val="353744"/>
-                <w:sz w:val="22"/>
-                <w:szCs w:val="22"/>
-              </w:rPr>
-            </w:pPr>
-          </w:p>
-        </w:tc>
-        <w:tc>
-          <w:tcPr>
-            <w:tcW w:w="0" w:type="auto"/>
-            <w:tcBorders>
-              <w:top w:val="single" w:sz="8" w:space="0" w:color="000000"/>
-              <w:left w:val="single" w:sz="8" w:space="0" w:color="000000"/>
-              <w:bottom w:val="single" w:sz="8" w:space="0" w:color="000000"/>
-              <w:right w:val="single" w:sz="8" w:space="0" w:color="000000"/>
-            </w:tcBorders>
-            <w:tcMar>
-              <w:top w:w="100" w:type="dxa"/>
-              <w:left w:w="100" w:type="dxa"/>
-              <w:bottom w:w="100" w:type="dxa"/>
-              <w:right w:w="100" w:type="dxa"/>
-            </w:tcMar>
-            <w:hideMark/>
-          </w:tcPr>
-          <w:p>
-            <w:pPr>
-              <w:numPr>
-                <w:ilvl w:val="0"/>
-                <w:numId w:val="13"/>
-              </w:numPr>
-              <w:textAlignment w:val="baseline"/>
-              <w:rPr>
-                <w:rFonts w:ascii="Arial" w:eastAsia="Times New Roman" w:hAnsi="Arial" w:cs="Arial"/>
-                <w:color w:val="353744"/>
-                <w:sz w:val="22"/>
-                <w:szCs w:val="22"/>
-              </w:rPr>
-            </w:pPr>
-            <w:r>
-              <w:rPr>
-                <w:rFonts w:ascii="Arial" w:eastAsia="Times New Roman" w:hAnsi="Arial" w:cs="Arial"/>
-                <w:color w:val="353744"/>
-                <w:sz w:val="22"/>
-                <w:szCs w:val="22"/>
-              </w:rPr>
-              <w:t>Task A</w:t>
-            </w:r>
-          </w:p>
-          <w:p>
-            <w:pPr>
-              <w:numPr>
-                <w:ilvl w:val="0"/>
-                <w:numId w:val="13"/>
-              </w:numPr>
-              <w:textAlignment w:val="baseline"/>
-              <w:rPr>
-                <w:rFonts w:ascii="Arial" w:eastAsia="Times New Roman" w:hAnsi="Arial" w:cs="Arial"/>
-                <w:color w:val="353744"/>
-                <w:sz w:val="22"/>
-                <w:szCs w:val="22"/>
-              </w:rPr>
-            </w:pPr>
-            <w:r>
-              <w:rPr>
-                <w:rFonts w:ascii="Arial" w:eastAsia="Times New Roman" w:hAnsi="Arial" w:cs="Arial"/>
-                <w:color w:val="353744"/>
-                <w:sz w:val="22"/>
-                <w:szCs w:val="22"/>
-              </w:rPr>
-              <w:t>Task B</w:t>
-            </w:r>
-          </w:p>
-        </w:tc>
-        <w:tc>
-          <w:tcPr>
-            <w:tcW w:w="0" w:type="auto"/>
-            <w:tcBorders>
-              <w:top w:val="single" w:sz="8" w:space="0" w:color="000000"/>
-              <w:left w:val="single" w:sz="8" w:space="0" w:color="000000"/>
-              <w:bottom w:val="single" w:sz="8" w:space="0" w:color="000000"/>
-              <w:right w:val="single" w:sz="8" w:space="0" w:color="000000"/>
-            </w:tcBorders>
-            <w:tcMar>
-              <w:top w:w="100" w:type="dxa"/>
-              <w:left w:w="100" w:type="dxa"/>
-              <w:bottom w:w="100" w:type="dxa"/>
-              <w:right w:w="100" w:type="dxa"/>
-            </w:tcMar>
-            <w:hideMark/>
-          </w:tcPr>
-          <w:p>
-            <w:pPr>
-              <w:rPr>
-                <w:rFonts w:ascii="Times New Roman" w:eastAsia="Times New Roman" w:hAnsi="Times New Roman" w:cs="Times New Roman"/>
-              </w:rPr>
-            </w:pPr>
-          </w:p>
-        </w:tc>
-        <w:tc>
-          <w:tcPr>
-            <w:tcW w:w="0" w:type="auto"/>
-            <w:tcBorders>
-              <w:top w:val="single" w:sz="8" w:space="0" w:color="000000"/>
-              <w:left w:val="single" w:sz="8" w:space="0" w:color="000000"/>
-              <w:bottom w:val="single" w:sz="8" w:space="0" w:color="000000"/>
-              <w:right w:val="single" w:sz="8" w:space="0" w:color="000000"/>
-            </w:tcBorders>
-            <w:tcMar>
-              <w:top w:w="100" w:type="dxa"/>
-              <w:left w:w="100" w:type="dxa"/>
-              <w:bottom w:w="100" w:type="dxa"/>
-              <w:right w:w="100" w:type="dxa"/>
-            </w:tcMar>
-            <w:hideMark/>
-          </w:tcPr>
-          <w:p>
-            <w:pPr>
-              <w:rPr>
-                <w:rFonts w:ascii="Times New Roman" w:eastAsia="Times New Roman" w:hAnsi="Times New Roman" w:cs="Times New Roman"/>
-              </w:rPr>
-            </w:pPr>
-          </w:p>
-        </w:tc>
-        <w:tc>
-          <w:tcPr>
-            <w:tcW w:w="0" w:type="auto"/>
-            <w:tcBorders>
-              <w:top w:val="single" w:sz="8" w:space="0" w:color="000000"/>
-              <w:left w:val="single" w:sz="8" w:space="0" w:color="000000"/>
-              <w:bottom w:val="single" w:sz="8" w:space="0" w:color="000000"/>
-              <w:right w:val="single" w:sz="8" w:space="0" w:color="000000"/>
-            </w:tcBorders>
-            <w:tcMar>
-              <w:top w:w="100" w:type="dxa"/>
-              <w:left w:w="100" w:type="dxa"/>
-              <w:bottom w:w="100" w:type="dxa"/>
-              <w:right w:w="100" w:type="dxa"/>
-            </w:tcMar>
-            <w:hideMark/>
-          </w:tcPr>
-          <w:p>
-            <w:pPr>
-              <w:rPr>
-                <w:rFonts w:ascii="Times New Roman" w:eastAsia="Times New Roman" w:hAnsi="Times New Roman" w:cs="Times New Roman"/>
-              </w:rPr>
-            </w:pPr>
-          </w:p>
-        </w:tc>
-      </w:tr>
-      <w:tr>
-        <w:tc>
-          <w:tcPr>
-            <w:tcW w:w="0" w:type="auto"/>
-            <w:tcBorders>
-              <w:top w:val="single" w:sz="8" w:space="0" w:color="000000"/>
-              <w:left w:val="single" w:sz="8" w:space="0" w:color="000000"/>
-              <w:bottom w:val="single" w:sz="8" w:space="0" w:color="000000"/>
-              <w:right w:val="single" w:sz="8" w:space="0" w:color="000000"/>
-            </w:tcBorders>
-            <w:tcMar>
-              <w:top w:w="100" w:type="dxa"/>
-              <w:left w:w="100" w:type="dxa"/>
-              <w:bottom w:w="100" w:type="dxa"/>
-              <w:right w:w="100" w:type="dxa"/>
-            </w:tcMar>
-            <w:hideMark/>
-          </w:tcPr>
-          <w:p>
-            <w:pPr>
-              <w:numPr>
-                <w:ilvl w:val="0"/>
-                <w:numId w:val="14"/>
-              </w:numPr>
-              <w:spacing w:before="100" w:beforeAutospacing="1" w:after="100" w:afterAutospacing="1"/>
-              <w:textAlignment w:val="baseline"/>
-              <w:rPr>
-                <w:rFonts w:ascii="Arial" w:eastAsia="Times New Roman" w:hAnsi="Arial" w:cs="Arial"/>
-                <w:color w:val="353744"/>
-                <w:sz w:val="22"/>
-                <w:szCs w:val="22"/>
-              </w:rPr>
-            </w:pPr>
-          </w:p>
-        </w:tc>
-        <w:tc>
-          <w:tcPr>
-            <w:tcW w:w="0" w:type="auto"/>
-            <w:tcBorders>
-              <w:top w:val="single" w:sz="8" w:space="0" w:color="000000"/>
-              <w:left w:val="single" w:sz="8" w:space="0" w:color="000000"/>
-              <w:bottom w:val="single" w:sz="8" w:space="0" w:color="000000"/>
-              <w:right w:val="single" w:sz="8" w:space="0" w:color="000000"/>
-            </w:tcBorders>
-            <w:tcMar>
-              <w:top w:w="100" w:type="dxa"/>
-              <w:left w:w="100" w:type="dxa"/>
-              <w:bottom w:w="100" w:type="dxa"/>
-              <w:right w:w="100" w:type="dxa"/>
-            </w:tcMar>
-            <w:hideMark/>
-          </w:tcPr>
-          <w:p>
-            <w:pPr>
-              <w:numPr>
-                <w:ilvl w:val="0"/>
-                <w:numId w:val="15"/>
-              </w:numPr>
-              <w:textAlignment w:val="baseline"/>
-              <w:rPr>
-                <w:rFonts w:ascii="Arial" w:eastAsia="Times New Roman" w:hAnsi="Arial" w:cs="Arial"/>
-                <w:color w:val="353744"/>
-                <w:sz w:val="22"/>
-                <w:szCs w:val="22"/>
-              </w:rPr>
-            </w:pPr>
-            <w:r>
-              <w:rPr>
-                <w:rFonts w:ascii="Arial" w:eastAsia="Times New Roman" w:hAnsi="Arial" w:cs="Arial"/>
-                <w:color w:val="353744"/>
-                <w:sz w:val="22"/>
-                <w:szCs w:val="22"/>
-              </w:rPr>
-              <w:t>Task A</w:t>
-            </w:r>
-          </w:p>
-          <w:p>
-            <w:pPr>
-              <w:numPr>
-                <w:ilvl w:val="0"/>
-                <w:numId w:val="15"/>
-              </w:numPr>
-              <w:textAlignment w:val="baseline"/>
-              <w:rPr>
-                <w:rFonts w:ascii="Arial" w:eastAsia="Times New Roman" w:hAnsi="Arial" w:cs="Arial"/>
-                <w:color w:val="353744"/>
-                <w:sz w:val="22"/>
-                <w:szCs w:val="22"/>
-              </w:rPr>
-            </w:pPr>
-            <w:r>
-              <w:rPr>
-                <w:rFonts w:ascii="Arial" w:eastAsia="Times New Roman" w:hAnsi="Arial" w:cs="Arial"/>
-                <w:color w:val="353744"/>
-                <w:sz w:val="22"/>
-                <w:szCs w:val="22"/>
-              </w:rPr>
-              <w:t>Task B</w:t>
-            </w:r>
-          </w:p>
-        </w:tc>
-        <w:tc>
-          <w:tcPr>
-            <w:tcW w:w="0" w:type="auto"/>
-            <w:tcBorders>
-              <w:top w:val="single" w:sz="8" w:space="0" w:color="000000"/>
-              <w:left w:val="single" w:sz="8" w:space="0" w:color="000000"/>
-              <w:bottom w:val="single" w:sz="8" w:space="0" w:color="000000"/>
-              <w:right w:val="single" w:sz="8" w:space="0" w:color="000000"/>
-            </w:tcBorders>
-            <w:tcMar>
-              <w:top w:w="100" w:type="dxa"/>
-              <w:left w:w="100" w:type="dxa"/>
-              <w:bottom w:w="100" w:type="dxa"/>
-              <w:right w:w="100" w:type="dxa"/>
-            </w:tcMar>
-            <w:hideMark/>
-          </w:tcPr>
-          <w:p>
-            <w:pPr>
-              <w:rPr>
-                <w:rFonts w:ascii="Times New Roman" w:eastAsia="Times New Roman" w:hAnsi="Times New Roman" w:cs="Times New Roman"/>
-              </w:rPr>
-            </w:pPr>
-          </w:p>
-        </w:tc>
-        <w:tc>
-          <w:tcPr>
-            <w:tcW w:w="0" w:type="auto"/>
-            <w:tcBorders>
-              <w:top w:val="single" w:sz="8" w:space="0" w:color="000000"/>
-              <w:left w:val="single" w:sz="8" w:space="0" w:color="000000"/>
-              <w:bottom w:val="single" w:sz="8" w:space="0" w:color="000000"/>
-              <w:right w:val="single" w:sz="8" w:space="0" w:color="000000"/>
-            </w:tcBorders>
-            <w:tcMar>
-              <w:top w:w="100" w:type="dxa"/>
-              <w:left w:w="100" w:type="dxa"/>
-              <w:bottom w:w="100" w:type="dxa"/>
-              <w:right w:w="100" w:type="dxa"/>
-            </w:tcMar>
-            <w:hideMark/>
-          </w:tcPr>
-          <w:p>
-            <w:pPr>
-              <w:rPr>
-                <w:rFonts w:ascii="Times New Roman" w:eastAsia="Times New Roman" w:hAnsi="Times New Roman" w:cs="Times New Roman"/>
-              </w:rPr>
-            </w:pPr>
-          </w:p>
-        </w:tc>
-        <w:tc>
-          <w:tcPr>
-            <w:tcW w:w="0" w:type="auto"/>
-            <w:tcBorders>
-              <w:top w:val="single" w:sz="8" w:space="0" w:color="000000"/>
-              <w:left w:val="single" w:sz="8" w:space="0" w:color="000000"/>
-              <w:bottom w:val="single" w:sz="8" w:space="0" w:color="000000"/>
-              <w:right w:val="single" w:sz="8" w:space="0" w:color="000000"/>
-            </w:tcBorders>
-            <w:tcMar>
-              <w:top w:w="100" w:type="dxa"/>
-              <w:left w:w="100" w:type="dxa"/>
-              <w:bottom w:w="100" w:type="dxa"/>
-              <w:right w:w="100" w:type="dxa"/>
-            </w:tcMar>
-            <w:hideMark/>
-          </w:tcPr>
-          <w:p>
-            <w:pPr>
-              <w:rPr>
-                <w:rFonts w:ascii="Times New Roman" w:eastAsia="Times New Roman" w:hAnsi="Times New Roman" w:cs="Times New Roman"/>
-              </w:rPr>
-            </w:pPr>
-          </w:p>
-        </w:tc>
-      </w:tr>
-    </w:tbl>
-    <w:p>
-      <w:pPr>
-        <w:spacing w:after="240"/>
-        <w:rPr>
-          <w:rFonts w:ascii="-webkit-standard" w:eastAsia="Times New Roman" w:hAnsi="-webkit-standard" w:cs="Times New Roman"/>
-          <w:color w:val="000000"/>
-        </w:rPr>
-      </w:pPr>
-      <w:r>
-        <w:rPr>
-          <w:rFonts w:ascii="-webkit-standard" w:eastAsia="Times New Roman" w:hAnsi="-webkit-standard" w:cs="Times New Roman"/>
-          <w:color w:val="000000"/>
-        </w:rPr>
-        <w:br/>
-      </w:r>
-    </w:p>
-    <w:p>
-      <w:pPr>
-        <w:rPr>
-          <w:rFonts w:ascii="-webkit-standard" w:eastAsia="Times New Roman" w:hAnsi="-webkit-standard" w:cs="Times New Roman"/>
-          <w:color w:val="000000"/>
-        </w:rPr>
-      </w:pPr>
-      <w:r>
-        <w:rPr>
-          <w:rFonts w:ascii="Arial" w:eastAsia="Times New Roman" w:hAnsi="Arial" w:cs="Arial"/>
-          <w:b/>
-          <w:bCs/>
-          <w:color w:val="353744"/>
-        </w:rPr>
-        <w:t>Facilitating the test</w:t>
-      </w:r>
-    </w:p>
-    <w:p>
-      <w:pPr>
-        <w:rPr>
-          <w:rFonts w:ascii="-webkit-standard" w:eastAsia="Times New Roman" w:hAnsi="-webkit-standard" w:cs="Times New Roman"/>
-          <w:color w:val="000000"/>
-        </w:rPr>
-      </w:pPr>
-      <w:r>
-        <w:rPr>
-          <w:rFonts w:ascii="Arial" w:eastAsia="Times New Roman" w:hAnsi="Arial" w:cs="Arial"/>
-          <w:color w:val="353744"/>
-        </w:rPr>
-        <w:t>Usability tests are unpredictable, and the test participants might not act as we anticipated when we planned the test. It’s much easier to run a smooth usability test if we give our participants the right instructions from the beginning—then they’ll know what to expect and what they need to do. The steps we would take in helping them understand:</w:t>
-      </w:r>
-    </w:p>
-    <w:p>
-      <w:pPr>
-        <w:numPr>
-          <w:ilvl w:val="0"/>
-          <w:numId w:val="16"/>
-        </w:numPr>
-        <w:textAlignment w:val="baseline"/>
-        <w:rPr>
-          <w:rFonts w:ascii="Arial" w:eastAsia="Times New Roman" w:hAnsi="Arial" w:cs="Arial"/>
-          <w:color w:val="353744"/>
-        </w:rPr>
-      </w:pPr>
-      <w:r>
-        <w:rPr>
-          <w:rFonts w:ascii="Arial" w:eastAsia="Times New Roman" w:hAnsi="Arial" w:cs="Arial"/>
-          <w:color w:val="353744"/>
-        </w:rPr>
-        <w:t>Appreciation of participants’ time</w:t>
-      </w:r>
-    </w:p>
-    <w:p>
-      <w:pPr>
-        <w:numPr>
-          <w:ilvl w:val="0"/>
-          <w:numId w:val="16"/>
-        </w:numPr>
-        <w:textAlignment w:val="baseline"/>
-        <w:rPr>
-          <w:rFonts w:ascii="Arial" w:eastAsia="Times New Roman" w:hAnsi="Arial" w:cs="Arial"/>
-          <w:color w:val="353744"/>
-        </w:rPr>
-      </w:pPr>
-      <w:r>
-        <w:rPr>
-          <w:rFonts w:ascii="Arial" w:eastAsia="Times New Roman" w:hAnsi="Arial" w:cs="Arial"/>
-          <w:color w:val="353744"/>
-        </w:rPr>
-        <w:t>Explain the purpose of the test</w:t>
-      </w:r>
-    </w:p>
-    <w:p>
-      <w:pPr>
-        <w:numPr>
-          <w:ilvl w:val="0"/>
-          <w:numId w:val="16"/>
-        </w:numPr>
-        <w:textAlignment w:val="baseline"/>
-        <w:rPr>
-          <w:rFonts w:ascii="Arial" w:eastAsia="Times New Roman" w:hAnsi="Arial" w:cs="Arial"/>
-          <w:color w:val="353744"/>
-        </w:rPr>
-      </w:pPr>
-      <w:r>
-        <w:rPr>
-          <w:rFonts w:ascii="Arial" w:eastAsia="Times New Roman" w:hAnsi="Arial" w:cs="Arial"/>
-          <w:color w:val="353744"/>
-        </w:rPr>
-        <w:t>Highlight why our users need to think aloud</w:t>
-      </w:r>
-    </w:p>
-    <w:p>
-      <w:pPr>
-        <w:numPr>
-          <w:ilvl w:val="0"/>
-          <w:numId w:val="16"/>
-        </w:numPr>
-        <w:textAlignment w:val="baseline"/>
-        <w:rPr>
-          <w:rFonts w:ascii="Arial" w:eastAsia="Times New Roman" w:hAnsi="Arial" w:cs="Arial"/>
-          <w:color w:val="353744"/>
-        </w:rPr>
-      </w:pPr>
-      <w:r>
-        <w:rPr>
-          <w:rFonts w:ascii="Arial" w:eastAsia="Times New Roman" w:hAnsi="Arial" w:cs="Arial"/>
-          <w:color w:val="353744"/>
-        </w:rPr>
-        <w:t>Explain the tasks - Each task one at a time and go on to the next when they’re ready</w:t>
-      </w:r>
-    </w:p>
-    <w:p>
-      <w:pPr>
-        <w:rPr>
-          <w:rFonts w:ascii="-webkit-standard" w:eastAsia="Times New Roman" w:hAnsi="-webkit-standard" w:cs="Times New Roman"/>
-          <w:color w:val="000000"/>
-        </w:rPr>
-      </w:pPr>
-    </w:p>
-    <w:p>
-      <w:pPr>
-        <w:rPr>
-          <w:rFonts w:ascii="-webkit-standard" w:eastAsia="Times New Roman" w:hAnsi="-webkit-standard" w:cs="Times New Roman"/>
-          <w:color w:val="000000"/>
-        </w:rPr>
-      </w:pPr>
-      <w:r>
-        <w:rPr>
-          <w:rFonts w:ascii="Arial" w:eastAsia="Times New Roman" w:hAnsi="Arial" w:cs="Arial"/>
-          <w:color w:val="353744"/>
-        </w:rPr>
-        <w:t>The tasks will undergo a mock-run by 2-3 users for sanity checks and validations so that the actual process is smooth. Mock-run process:</w:t>
-      </w:r>
-    </w:p>
-    <w:p>
-      <w:pPr>
-        <w:numPr>
-          <w:ilvl w:val="0"/>
-          <w:numId w:val="17"/>
-        </w:numPr>
-        <w:textAlignment w:val="baseline"/>
-        <w:rPr>
-          <w:rFonts w:ascii="Arial" w:eastAsia="Times New Roman" w:hAnsi="Arial" w:cs="Arial"/>
-          <w:color w:val="353744"/>
-        </w:rPr>
-      </w:pPr>
-      <w:r>
-        <w:rPr>
-          <w:rFonts w:ascii="Arial" w:eastAsia="Times New Roman" w:hAnsi="Arial" w:cs="Arial"/>
-          <w:color w:val="353744"/>
-        </w:rPr>
-        <w:t>Testing the test</w:t>
-      </w:r>
-    </w:p>
-    <w:p>
-      <w:pPr>
-        <w:numPr>
-          <w:ilvl w:val="0"/>
-          <w:numId w:val="17"/>
-        </w:numPr>
-        <w:textAlignment w:val="baseline"/>
-        <w:rPr>
-          <w:rFonts w:ascii="Arial" w:eastAsia="Times New Roman" w:hAnsi="Arial" w:cs="Arial"/>
-          <w:color w:val="353744"/>
-        </w:rPr>
-      </w:pPr>
-      <w:r>
-        <w:rPr>
-          <w:rFonts w:ascii="Arial" w:eastAsia="Times New Roman" w:hAnsi="Arial" w:cs="Arial"/>
-          <w:color w:val="353744"/>
-        </w:rPr>
-        <w:t>Validation</w:t>
-      </w:r>
-    </w:p>
-    <w:p>
-      <w:pPr>
-        <w:numPr>
-          <w:ilvl w:val="0"/>
-          <w:numId w:val="17"/>
-        </w:numPr>
-        <w:textAlignment w:val="baseline"/>
-        <w:rPr>
-          <w:rFonts w:ascii="Arial" w:eastAsia="Times New Roman" w:hAnsi="Arial" w:cs="Arial"/>
-          <w:color w:val="353744"/>
-        </w:rPr>
-      </w:pPr>
-      <w:r>
-        <w:rPr>
-          <w:rFonts w:ascii="Arial" w:eastAsia="Times New Roman" w:hAnsi="Arial" w:cs="Arial"/>
-          <w:color w:val="353744"/>
-        </w:rPr>
-        <w:t>Verify the software is working</w:t>
-      </w:r>
-    </w:p>
-    <w:p>
-      <w:pPr>
-        <w:numPr>
-          <w:ilvl w:val="0"/>
-          <w:numId w:val="17"/>
-        </w:numPr>
-        <w:textAlignment w:val="baseline"/>
-        <w:rPr>
-          <w:rFonts w:ascii="Arial" w:eastAsia="Times New Roman" w:hAnsi="Arial" w:cs="Arial"/>
-          <w:color w:val="353744"/>
-        </w:rPr>
-      </w:pPr>
-      <w:r>
-        <w:rPr>
-          <w:rFonts w:ascii="Arial" w:eastAsia="Times New Roman" w:hAnsi="Arial" w:cs="Arial"/>
-          <w:color w:val="353744"/>
-        </w:rPr>
-        <w:t>No impossible tasks</w:t>
-      </w:r>
-    </w:p>
-    <w:p>
-      <w:pPr>
-        <w:numPr>
-          <w:ilvl w:val="0"/>
-          <w:numId w:val="17"/>
-        </w:numPr>
-        <w:textAlignment w:val="baseline"/>
-        <w:rPr>
-          <w:rFonts w:ascii="Arial" w:eastAsia="Times New Roman" w:hAnsi="Arial" w:cs="Arial"/>
-          <w:color w:val="353744"/>
-        </w:rPr>
-      </w:pPr>
-      <w:r>
-        <w:rPr>
-          <w:rFonts w:ascii="Arial" w:eastAsia="Times New Roman" w:hAnsi="Arial" w:cs="Arial"/>
-          <w:color w:val="353744"/>
-        </w:rPr>
-        <w:t>A back-up plan if there are any connectivity issues (preferably a print paper version of the screen for backup)</w:t>
-      </w:r>
-    </w:p>
-    <w:p>
-      <w:pPr>
-        <w:rPr>
-          <w:rFonts w:ascii="-webkit-standard" w:eastAsia="Times New Roman" w:hAnsi="-webkit-standard" w:cs="Times New Roman"/>
-          <w:color w:val="000000"/>
-        </w:rPr>
-      </w:pPr>
-    </w:p>
-    <w:p>
-      <w:pPr>
-        <w:rPr>
-          <w:rFonts w:ascii="-webkit-standard" w:eastAsia="Times New Roman" w:hAnsi="-webkit-standard" w:cs="Times New Roman"/>
-          <w:color w:val="000000"/>
-        </w:rPr>
-      </w:pPr>
-      <w:r>
-        <w:rPr>
-          <w:rFonts w:ascii="Arial" w:eastAsia="Times New Roman" w:hAnsi="Arial" w:cs="Arial"/>
-          <w:color w:val="353744"/>
-        </w:rPr>
-        <w:t>The team would then exercise think-aloud protocol which would help users externalize their emotions and needs. Users will be presented with a pre-defined task and our team would observe the users while they are performing the task. The tasks would be sequenced based on their difficulty level. Easier, orientation tasks would be first and difficult tasks would be in the middle. We will sometimes intervene while the user is performing the tasks, and interview them to uncover/discover hidden user needs, while identifying design opportunities, usability issues, and design problems.</w:t>
-      </w:r>
-    </w:p>
-    <w:p>
-      <w:pPr>
-        <w:rPr>
-          <w:rFonts w:ascii="-webkit-standard" w:eastAsia="Times New Roman" w:hAnsi="-webkit-standard" w:cs="Times New Roman"/>
-          <w:color w:val="000000"/>
-        </w:rPr>
-      </w:pPr>
-      <w:r>
-        <w:rPr>
-          <w:rFonts w:ascii="Arial" w:eastAsia="Times New Roman" w:hAnsi="Arial" w:cs="Arial"/>
-          <w:color w:val="353744"/>
-        </w:rPr>
-        <w:t>Users might be recorded while they are performing the tasks. During this phase, the team would assign specific roles, such as Moderators, Interviewers.</w:t>
-      </w:r>
-    </w:p>
-    <w:p>
-      <w:pPr>
-        <w:rPr>
-          <w:rFonts w:ascii="-webkit-standard" w:eastAsia="Times New Roman" w:hAnsi="-webkit-standard" w:cs="Times New Roman"/>
-          <w:color w:val="000000"/>
-        </w:rPr>
-      </w:pPr>
-    </w:p>
-    <w:tbl>
-      <w:tblPr>
-        <w:tblW w:w="0" w:type="auto"/>
-        <w:tblCellMar>
-          <w:top w:w="15" w:type="dxa"/>
-          <w:left w:w="15" w:type="dxa"/>
-          <w:bottom w:w="15" w:type="dxa"/>
-          <w:right w:w="15" w:type="dxa"/>
-        </w:tblCellMar>
-        <w:tblLook w:val="04A0" w:firstRow="1" w:lastRow="0" w:firstColumn="1" w:lastColumn="0" w:noHBand="0" w:noVBand="1"/>
-      </w:tblPr>
-      <w:tblGrid>
-        <w:gridCol w:w="1523"/>
-        <w:gridCol w:w="2218"/>
-        <w:gridCol w:w="5599"/>
-      </w:tblGrid>
-      <w:tr>
-        <w:tc>
-          <w:tcPr>
-            <w:tcW w:w="0" w:type="auto"/>
-            <w:tcBorders>
-              <w:top w:val="single" w:sz="8" w:space="0" w:color="000000"/>
-              <w:left w:val="single" w:sz="8" w:space="0" w:color="000000"/>
-              <w:bottom w:val="single" w:sz="8" w:space="0" w:color="000000"/>
-              <w:right w:val="single" w:sz="8" w:space="0" w:color="000000"/>
-            </w:tcBorders>
-            <w:tcMar>
-              <w:top w:w="100" w:type="dxa"/>
-              <w:left w:w="100" w:type="dxa"/>
-              <w:bottom w:w="100" w:type="dxa"/>
-              <w:right w:w="100" w:type="dxa"/>
-            </w:tcMar>
-            <w:hideMark/>
-          </w:tcPr>
-          <w:p>
-            <w:pPr>
-              <w:rPr>
-                <w:rFonts w:ascii="Times New Roman" w:eastAsia="Times New Roman" w:hAnsi="Times New Roman" w:cs="Times New Roman"/>
-              </w:rPr>
-            </w:pPr>
-            <w:r>
-              <w:rPr>
-                <w:rFonts w:ascii="Arial" w:eastAsia="Times New Roman" w:hAnsi="Arial" w:cs="Arial"/>
-                <w:color w:val="353744"/>
-                <w:sz w:val="22"/>
-                <w:szCs w:val="22"/>
-              </w:rPr>
-              <w:lastRenderedPageBreak/>
-              <w:t>Pre-Test</w:t>
-            </w:r>
-          </w:p>
-          <w:p>
-            <w:pPr>
-              <w:rPr>
-                <w:rFonts w:ascii="Times New Roman" w:eastAsia="Times New Roman" w:hAnsi="Times New Roman" w:cs="Times New Roman"/>
-              </w:rPr>
-            </w:pPr>
-          </w:p>
-        </w:tc>
-        <w:tc>
-          <w:tcPr>
-            <w:tcW w:w="0" w:type="auto"/>
-            <w:tcBorders>
-              <w:top w:val="single" w:sz="8" w:space="0" w:color="000000"/>
-              <w:left w:val="single" w:sz="8" w:space="0" w:color="000000"/>
-              <w:bottom w:val="single" w:sz="8" w:space="0" w:color="000000"/>
-              <w:right w:val="single" w:sz="8" w:space="0" w:color="000000"/>
-            </w:tcBorders>
-            <w:tcMar>
-              <w:top w:w="100" w:type="dxa"/>
-              <w:left w:w="100" w:type="dxa"/>
-              <w:bottom w:w="100" w:type="dxa"/>
-              <w:right w:w="100" w:type="dxa"/>
-            </w:tcMar>
-            <w:hideMark/>
-          </w:tcPr>
-          <w:p>
-            <w:pPr>
-              <w:rPr>
-                <w:rFonts w:ascii="Times New Roman" w:eastAsia="Times New Roman" w:hAnsi="Times New Roman" w:cs="Times New Roman"/>
-              </w:rPr>
-            </w:pPr>
-            <w:r>
-              <w:rPr>
-                <w:rFonts w:ascii="Arial" w:eastAsia="Times New Roman" w:hAnsi="Arial" w:cs="Arial"/>
-                <w:color w:val="353744"/>
-                <w:sz w:val="22"/>
-                <w:szCs w:val="22"/>
-              </w:rPr>
-              <w:t>Actual Test (Most Important)</w:t>
-            </w:r>
-          </w:p>
-        </w:tc>
-        <w:tc>
-          <w:tcPr>
-            <w:tcW w:w="0" w:type="auto"/>
-            <w:tcBorders>
-              <w:top w:val="single" w:sz="8" w:space="0" w:color="000000"/>
-              <w:left w:val="single" w:sz="8" w:space="0" w:color="000000"/>
-              <w:bottom w:val="single" w:sz="8" w:space="0" w:color="000000"/>
-              <w:right w:val="single" w:sz="8" w:space="0" w:color="000000"/>
-            </w:tcBorders>
-            <w:tcMar>
-              <w:top w:w="100" w:type="dxa"/>
-              <w:left w:w="100" w:type="dxa"/>
-              <w:bottom w:w="100" w:type="dxa"/>
-              <w:right w:w="100" w:type="dxa"/>
-            </w:tcMar>
-            <w:hideMark/>
-          </w:tcPr>
-          <w:p>
-            <w:pPr>
-              <w:rPr>
-                <w:rFonts w:ascii="Times New Roman" w:eastAsia="Times New Roman" w:hAnsi="Times New Roman" w:cs="Times New Roman"/>
-              </w:rPr>
-            </w:pPr>
-            <w:r>
-              <w:rPr>
-                <w:rFonts w:ascii="Arial" w:eastAsia="Times New Roman" w:hAnsi="Arial" w:cs="Arial"/>
-                <w:color w:val="353744"/>
-                <w:sz w:val="22"/>
-                <w:szCs w:val="22"/>
-              </w:rPr>
-              <w:t>Post-Test</w:t>
-            </w:r>
-          </w:p>
-        </w:tc>
-      </w:tr>
-      <w:tr>
-        <w:tc>
-          <w:tcPr>
-            <w:tcW w:w="0" w:type="auto"/>
-            <w:tcBorders>
-              <w:top w:val="single" w:sz="8" w:space="0" w:color="000000"/>
-              <w:left w:val="single" w:sz="8" w:space="0" w:color="000000"/>
-              <w:bottom w:val="single" w:sz="8" w:space="0" w:color="000000"/>
-              <w:right w:val="single" w:sz="8" w:space="0" w:color="000000"/>
-            </w:tcBorders>
-            <w:tcMar>
-              <w:top w:w="100" w:type="dxa"/>
-              <w:left w:w="100" w:type="dxa"/>
-              <w:bottom w:w="100" w:type="dxa"/>
-              <w:right w:w="100" w:type="dxa"/>
-            </w:tcMar>
-            <w:hideMark/>
-          </w:tcPr>
-          <w:p>
-            <w:pPr>
-              <w:numPr>
-                <w:ilvl w:val="0"/>
-                <w:numId w:val="18"/>
-              </w:numPr>
-              <w:textAlignment w:val="baseline"/>
-              <w:rPr>
-                <w:rFonts w:ascii="Arial" w:eastAsia="Times New Roman" w:hAnsi="Arial" w:cs="Arial"/>
-                <w:color w:val="353744"/>
-                <w:sz w:val="22"/>
-                <w:szCs w:val="22"/>
-              </w:rPr>
-            </w:pPr>
-            <w:r>
-              <w:rPr>
-                <w:rFonts w:ascii="Arial" w:eastAsia="Times New Roman" w:hAnsi="Arial" w:cs="Arial"/>
-                <w:color w:val="353744"/>
-                <w:sz w:val="22"/>
-                <w:szCs w:val="22"/>
-              </w:rPr>
-              <w:t>Task A</w:t>
-            </w:r>
-          </w:p>
-          <w:p>
-            <w:pPr>
-              <w:numPr>
-                <w:ilvl w:val="0"/>
-                <w:numId w:val="18"/>
-              </w:numPr>
-              <w:textAlignment w:val="baseline"/>
-              <w:rPr>
-                <w:rFonts w:ascii="Arial" w:eastAsia="Times New Roman" w:hAnsi="Arial" w:cs="Arial"/>
-                <w:color w:val="353744"/>
-                <w:sz w:val="22"/>
-                <w:szCs w:val="22"/>
-              </w:rPr>
-            </w:pPr>
-            <w:r>
-              <w:rPr>
-                <w:rFonts w:ascii="Arial" w:eastAsia="Times New Roman" w:hAnsi="Arial" w:cs="Arial"/>
-                <w:color w:val="353744"/>
-                <w:sz w:val="22"/>
-                <w:szCs w:val="22"/>
-              </w:rPr>
-              <w:t>Task B</w:t>
-            </w:r>
-          </w:p>
-          <w:p>
-            <w:pPr>
-              <w:numPr>
-                <w:ilvl w:val="0"/>
-                <w:numId w:val="18"/>
-              </w:numPr>
-              <w:textAlignment w:val="baseline"/>
-              <w:rPr>
-                <w:rFonts w:ascii="Arial" w:eastAsia="Times New Roman" w:hAnsi="Arial" w:cs="Arial"/>
-                <w:color w:val="353744"/>
-                <w:sz w:val="22"/>
-                <w:szCs w:val="22"/>
-              </w:rPr>
-            </w:pPr>
-            <w:r>
-              <w:rPr>
-                <w:rFonts w:ascii="Arial" w:eastAsia="Times New Roman" w:hAnsi="Arial" w:cs="Arial"/>
-                <w:color w:val="353744"/>
-                <w:sz w:val="22"/>
-                <w:szCs w:val="22"/>
-              </w:rPr>
-              <w:t>Task C</w:t>
-            </w:r>
-          </w:p>
-        </w:tc>
-        <w:tc>
-          <w:tcPr>
-            <w:tcW w:w="0" w:type="auto"/>
-            <w:tcBorders>
-              <w:top w:val="single" w:sz="8" w:space="0" w:color="000000"/>
-              <w:left w:val="single" w:sz="8" w:space="0" w:color="000000"/>
-              <w:bottom w:val="single" w:sz="8" w:space="0" w:color="000000"/>
-              <w:right w:val="single" w:sz="8" w:space="0" w:color="000000"/>
-            </w:tcBorders>
-            <w:tcMar>
-              <w:top w:w="100" w:type="dxa"/>
-              <w:left w:w="100" w:type="dxa"/>
-              <w:bottom w:w="100" w:type="dxa"/>
-              <w:right w:w="100" w:type="dxa"/>
-            </w:tcMar>
-            <w:hideMark/>
-          </w:tcPr>
-          <w:p>
-            <w:pPr>
-              <w:rPr>
-                <w:rFonts w:ascii="Times New Roman" w:eastAsia="Times New Roman" w:hAnsi="Times New Roman" w:cs="Times New Roman"/>
-              </w:rPr>
-            </w:pPr>
-            <w:r>
-              <w:rPr>
-                <w:rFonts w:ascii="Arial" w:eastAsia="Times New Roman" w:hAnsi="Arial" w:cs="Arial"/>
-                <w:color w:val="353744"/>
-                <w:sz w:val="22"/>
-                <w:szCs w:val="22"/>
-              </w:rPr>
-              <w:t>Think Aloud</w:t>
-            </w:r>
-          </w:p>
-        </w:tc>
-        <w:tc>
-          <w:tcPr>
-            <w:tcW w:w="0" w:type="auto"/>
-            <w:tcBorders>
-              <w:top w:val="single" w:sz="8" w:space="0" w:color="000000"/>
-              <w:left w:val="single" w:sz="8" w:space="0" w:color="000000"/>
-              <w:bottom w:val="single" w:sz="8" w:space="0" w:color="000000"/>
-              <w:right w:val="single" w:sz="8" w:space="0" w:color="000000"/>
-            </w:tcBorders>
-            <w:tcMar>
-              <w:top w:w="100" w:type="dxa"/>
-              <w:left w:w="100" w:type="dxa"/>
-              <w:bottom w:w="100" w:type="dxa"/>
-              <w:right w:w="100" w:type="dxa"/>
-            </w:tcMar>
-            <w:hideMark/>
-          </w:tcPr>
-          <w:p>
-            <w:pPr>
-              <w:rPr>
-                <w:rFonts w:ascii="Times New Roman" w:eastAsia="Times New Roman" w:hAnsi="Times New Roman" w:cs="Times New Roman"/>
-              </w:rPr>
-            </w:pPr>
-            <w:r>
-              <w:rPr>
-                <w:rFonts w:ascii="Arial" w:eastAsia="Times New Roman" w:hAnsi="Arial" w:cs="Arial"/>
-                <w:color w:val="353744"/>
-                <w:sz w:val="22"/>
-                <w:szCs w:val="22"/>
-              </w:rPr>
-              <w:t>Satisfaction Usability Scale(SUS):</w:t>
-            </w:r>
-          </w:p>
-          <w:p>
-            <w:pPr>
-              <w:rPr>
-                <w:rFonts w:ascii="Times New Roman" w:eastAsia="Times New Roman" w:hAnsi="Times New Roman" w:cs="Times New Roman"/>
-              </w:rPr>
-            </w:pPr>
-            <w:r>
-              <w:rPr>
-                <w:rFonts w:ascii="Arial" w:eastAsia="Times New Roman" w:hAnsi="Arial" w:cs="Arial"/>
-                <w:color w:val="353744"/>
-                <w:sz w:val="22"/>
-                <w:szCs w:val="22"/>
-              </w:rPr>
-              <w:t>To ascertain if the tasks were indeed successful or the users think they were successful</w:t>
-            </w:r>
-          </w:p>
-        </w:tc>
-      </w:tr>
-    </w:tbl>
-    <w:p>
-      <w:pPr>
-        <w:rPr>
-          <w:rFonts w:ascii="-webkit-standard" w:eastAsia="Times New Roman" w:hAnsi="-webkit-standard" w:cs="Times New Roman"/>
-          <w:color w:val="000000"/>
-        </w:rPr>
-      </w:pPr>
-    </w:p>
-    <w:p>
-      <w:pPr>
-        <w:rPr>
-          <w:rFonts w:ascii="-webkit-standard" w:eastAsia="Times New Roman" w:hAnsi="-webkit-standard" w:cs="Times New Roman"/>
-          <w:color w:val="000000"/>
-        </w:rPr>
-      </w:pPr>
-      <w:r>
-        <w:rPr>
-          <w:rFonts w:ascii="Arial" w:eastAsia="Times New Roman" w:hAnsi="Arial" w:cs="Arial"/>
-          <w:color w:val="353744"/>
-        </w:rPr>
-        <w:t>Card Sorting and Tree Sorting methods will be performed to understand underlying difficulties with the interface/menu options. </w:t>
-      </w:r>
-    </w:p>
-    <w:p>
-      <w:pPr>
-        <w:rPr>
-          <w:rFonts w:ascii="-webkit-standard" w:eastAsia="Times New Roman" w:hAnsi="-webkit-standard" w:cs="Times New Roman"/>
-          <w:color w:val="000000"/>
-        </w:rPr>
-      </w:pPr>
-      <w:r>
-        <w:rPr>
-          <w:rFonts w:ascii="Arial" w:eastAsia="Times New Roman" w:hAnsi="Arial" w:cs="Arial"/>
-          <w:color w:val="353744"/>
-        </w:rPr>
-        <w:t>Finally, a subjective satisfaction questionnaire will be distributed amongst the users to assess user satisfaction. </w:t>
-      </w:r>
-    </w:p>
-    <w:p>
-      <w:pPr>
-        <w:rPr>
-          <w:rFonts w:ascii="-webkit-standard" w:eastAsia="Times New Roman" w:hAnsi="-webkit-standard" w:cs="Times New Roman"/>
-          <w:color w:val="000000"/>
-        </w:rPr>
-      </w:pPr>
-    </w:p>
-    <w:p>
-      <w:pPr>
-        <w:rPr>
-          <w:rFonts w:ascii="-webkit-standard" w:eastAsia="Times New Roman" w:hAnsi="-webkit-standard" w:cs="Times New Roman"/>
-          <w:color w:val="000000"/>
-        </w:rPr>
-      </w:pPr>
-      <w:r>
-        <w:rPr>
-          <w:rFonts w:ascii="Arial" w:eastAsia="Times New Roman" w:hAnsi="Arial" w:cs="Arial"/>
-          <w:b/>
-          <w:bCs/>
-          <w:color w:val="353744"/>
-        </w:rPr>
-        <w:t>Analyzing the test</w:t>
-      </w:r>
-    </w:p>
-    <w:p>
-      <w:pPr>
-        <w:rPr>
-          <w:rFonts w:ascii="-webkit-standard" w:eastAsia="Times New Roman" w:hAnsi="-webkit-standard" w:cs="Times New Roman"/>
-          <w:color w:val="000000"/>
-        </w:rPr>
-      </w:pPr>
-      <w:r>
-        <w:rPr>
-          <w:rFonts w:ascii="Arial" w:eastAsia="Times New Roman" w:hAnsi="Arial" w:cs="Arial"/>
-          <w:color w:val="353744"/>
-        </w:rPr>
-        <w:t>Based on the outcomes, we would analyze the user behavior, identify problem areas, assess navigation. Following are the metrics we would use for analyses: </w:t>
-      </w:r>
-    </w:p>
-    <w:p>
-      <w:pPr>
-        <w:rPr>
-          <w:rFonts w:ascii="-webkit-standard" w:eastAsia="Times New Roman" w:hAnsi="-webkit-standard" w:cs="Times New Roman"/>
-          <w:color w:val="000000"/>
-        </w:rPr>
-      </w:pPr>
-      <w:r>
-        <w:rPr>
-          <w:rFonts w:ascii="Arial" w:eastAsia="Times New Roman" w:hAnsi="Arial" w:cs="Arial"/>
-          <w:color w:val="353744"/>
-        </w:rPr>
-        <w:t>Qualitative: </w:t>
-      </w:r>
-    </w:p>
-    <w:p>
-      <w:pPr>
-        <w:numPr>
-          <w:ilvl w:val="0"/>
-          <w:numId w:val="19"/>
-        </w:numPr>
-        <w:textAlignment w:val="baseline"/>
-        <w:rPr>
-          <w:rFonts w:ascii="Arial" w:eastAsia="Times New Roman" w:hAnsi="Arial" w:cs="Arial"/>
-          <w:color w:val="353744"/>
-        </w:rPr>
-      </w:pPr>
-      <w:r>
-        <w:rPr>
-          <w:rFonts w:ascii="Arial" w:eastAsia="Times New Roman" w:hAnsi="Arial" w:cs="Arial"/>
-          <w:color w:val="353744"/>
-        </w:rPr>
-        <w:t>Stress Responses (Non-verbal cues, changes in user behavior)</w:t>
-      </w:r>
-    </w:p>
-    <w:p>
-      <w:pPr>
-        <w:numPr>
-          <w:ilvl w:val="0"/>
-          <w:numId w:val="19"/>
-        </w:numPr>
-        <w:textAlignment w:val="baseline"/>
-        <w:rPr>
-          <w:rFonts w:ascii="Arial" w:eastAsia="Times New Roman" w:hAnsi="Arial" w:cs="Arial"/>
-          <w:color w:val="353744"/>
-        </w:rPr>
-      </w:pPr>
-      <w:r>
-        <w:rPr>
-          <w:rFonts w:ascii="Arial" w:eastAsia="Times New Roman" w:hAnsi="Arial" w:cs="Arial"/>
-          <w:color w:val="353744"/>
-        </w:rPr>
-        <w:t>SUS report </w:t>
-      </w:r>
-    </w:p>
-    <w:p>
-      <w:pPr>
-        <w:numPr>
-          <w:ilvl w:val="0"/>
-          <w:numId w:val="19"/>
-        </w:numPr>
-        <w:textAlignment w:val="baseline"/>
-        <w:rPr>
-          <w:rFonts w:ascii="Arial" w:eastAsia="Times New Roman" w:hAnsi="Arial" w:cs="Arial"/>
-          <w:color w:val="353744"/>
-        </w:rPr>
-      </w:pPr>
-      <w:r>
-        <w:rPr>
-          <w:rFonts w:ascii="Arial" w:eastAsia="Times New Roman" w:hAnsi="Arial" w:cs="Arial"/>
-          <w:color w:val="353744"/>
-        </w:rPr>
-        <w:t>Perceived effort of difficulty</w:t>
-      </w:r>
-    </w:p>
-    <w:p>
-      <w:pPr>
-        <w:rPr>
-          <w:rFonts w:ascii="-webkit-standard" w:eastAsia="Times New Roman" w:hAnsi="-webkit-standard" w:cs="Times New Roman"/>
-          <w:color w:val="000000"/>
-        </w:rPr>
-      </w:pPr>
-      <w:r>
-        <w:rPr>
-          <w:rFonts w:ascii="Arial" w:eastAsia="Times New Roman" w:hAnsi="Arial" w:cs="Arial"/>
-          <w:color w:val="353744"/>
-        </w:rPr>
-        <w:t>Quantitative:</w:t>
-      </w:r>
-    </w:p>
-    <w:p>
-      <w:pPr>
-        <w:numPr>
-          <w:ilvl w:val="0"/>
-          <w:numId w:val="20"/>
-        </w:numPr>
-        <w:textAlignment w:val="baseline"/>
-        <w:rPr>
-          <w:rFonts w:ascii="Arial" w:eastAsia="Times New Roman" w:hAnsi="Arial" w:cs="Arial"/>
-          <w:color w:val="353744"/>
-        </w:rPr>
-      </w:pPr>
-      <w:r>
-        <w:rPr>
-          <w:rFonts w:ascii="Arial" w:eastAsia="Times New Roman" w:hAnsi="Arial" w:cs="Arial"/>
-          <w:color w:val="353744"/>
-        </w:rPr>
-        <w:t>Time on Task</w:t>
-      </w:r>
-    </w:p>
-    <w:p>
-      <w:pPr>
-        <w:numPr>
-          <w:ilvl w:val="0"/>
-          <w:numId w:val="20"/>
-        </w:numPr>
-        <w:textAlignment w:val="baseline"/>
-        <w:rPr>
-          <w:rFonts w:ascii="Arial" w:eastAsia="Times New Roman" w:hAnsi="Arial" w:cs="Arial"/>
-          <w:color w:val="353744"/>
-        </w:rPr>
-      </w:pPr>
-      <w:r>
-        <w:rPr>
-          <w:rFonts w:ascii="Arial" w:eastAsia="Times New Roman" w:hAnsi="Arial" w:cs="Arial"/>
-          <w:color w:val="353744"/>
-        </w:rPr>
-        <w:t>Success/failure rate</w:t>
-      </w:r>
-    </w:p>
-    <w:p>
-      <w:pPr>
-        <w:numPr>
-          <w:ilvl w:val="0"/>
-          <w:numId w:val="20"/>
-        </w:numPr>
-        <w:textAlignment w:val="baseline"/>
-        <w:rPr>
-          <w:rFonts w:ascii="Arial" w:eastAsia="Times New Roman" w:hAnsi="Arial" w:cs="Arial"/>
-          <w:color w:val="353744"/>
-        </w:rPr>
-      </w:pPr>
-      <w:r>
-        <w:rPr>
-          <w:rFonts w:ascii="Arial" w:eastAsia="Times New Roman" w:hAnsi="Arial" w:cs="Arial"/>
-          <w:color w:val="353744"/>
-        </w:rPr>
-        <w:t># of confusions</w:t>
-      </w:r>
-    </w:p>
-    <w:p>
-      <w:pPr>
-        <w:numPr>
-          <w:ilvl w:val="0"/>
-          <w:numId w:val="20"/>
-        </w:numPr>
-        <w:textAlignment w:val="baseline"/>
-        <w:rPr>
-          <w:rFonts w:ascii="Arial" w:eastAsia="Times New Roman" w:hAnsi="Arial" w:cs="Arial"/>
-          <w:color w:val="353744"/>
-        </w:rPr>
-      </w:pPr>
-      <w:r>
-        <w:rPr>
-          <w:rFonts w:ascii="Arial" w:eastAsia="Times New Roman" w:hAnsi="Arial" w:cs="Arial"/>
-          <w:color w:val="353744"/>
-        </w:rPr>
-        <w:t># of errors</w:t>
-      </w:r>
-    </w:p>
-    <w:p>
-      <w:pPr>
-        <w:rPr>
-          <w:rFonts w:ascii="-webkit-standard" w:eastAsia="Times New Roman" w:hAnsi="-webkit-standard" w:cs="Times New Roman"/>
-          <w:color w:val="000000"/>
-        </w:rPr>
-      </w:pPr>
-    </w:p>
-    <w:p>
-      <w:pPr>
-        <w:rPr>
-          <w:rFonts w:ascii="-webkit-standard" w:eastAsia="Times New Roman" w:hAnsi="-webkit-standard" w:cs="Times New Roman"/>
-          <w:color w:val="000000"/>
-        </w:rPr>
-      </w:pPr>
-      <w:r>
-        <w:rPr>
-          <w:rFonts w:ascii="Arial" w:eastAsia="Times New Roman" w:hAnsi="Arial" w:cs="Arial"/>
-          <w:b/>
-          <w:bCs/>
-          <w:color w:val="353744"/>
-        </w:rPr>
-        <w:t>Creating the test report</w:t>
-      </w:r>
-    </w:p>
-    <w:p>
-      <w:pPr>
-        <w:rPr>
-          <w:rFonts w:ascii="-webkit-standard" w:eastAsia="Times New Roman" w:hAnsi="-webkit-standard" w:cs="Times New Roman"/>
-          <w:color w:val="000000"/>
-        </w:rPr>
-      </w:pPr>
-      <w:r>
-        <w:rPr>
-          <w:rFonts w:ascii="Arial" w:eastAsia="Times New Roman" w:hAnsi="Arial" w:cs="Arial"/>
-          <w:color w:val="353744"/>
-        </w:rPr>
-        <w:t>The final test report will include the review of video footage, design issues, best practices, and design recommendations, covering Dr. Lazar’s deliverables requirements. </w:t>
-      </w:r>
-    </w:p>
-    <w:p>
-      <w:pPr>
-        <w:rPr>
-          <w:rFonts w:ascii="-webkit-standard" w:eastAsia="Times New Roman" w:hAnsi="-webkit-standard" w:cs="Times New Roman"/>
-          <w:color w:val="000000"/>
-        </w:rPr>
-      </w:pPr>
-    </w:p>
-    <w:p>
-      <w:pPr>
-        <w:rPr>
-          <w:rFonts w:ascii="-webkit-standard" w:eastAsia="Times New Roman" w:hAnsi="-webkit-standard" w:cs="Times New Roman"/>
-          <w:color w:val="000000"/>
-        </w:rPr>
-      </w:pPr>
-      <w:r>
-        <w:rPr>
-          <w:rFonts w:ascii="Arial" w:eastAsia="Times New Roman" w:hAnsi="Arial" w:cs="Arial"/>
-          <w:b/>
-          <w:bCs/>
-          <w:color w:val="353744"/>
-        </w:rPr>
-        <w:t>Expected Roles: </w:t>
-      </w:r>
-    </w:p>
-    <w:p>
-      <w:pPr>
-        <w:rPr>
-          <w:rFonts w:ascii="-webkit-standard" w:eastAsia="Times New Roman" w:hAnsi="-webkit-standard" w:cs="Times New Roman"/>
-          <w:color w:val="000000"/>
-        </w:rPr>
-      </w:pPr>
-      <w:r>
-        <w:rPr>
-          <w:rFonts w:ascii="Arial" w:eastAsia="Times New Roman" w:hAnsi="Arial" w:cs="Arial"/>
-          <w:color w:val="353744"/>
-        </w:rPr>
-        <w:t>The team will divide into roles of moderators and observers while facilitating the tests. Two sub-teams will conduct Card sorting and tree sorting. </w:t>
-      </w:r>
-    </w:p>
-    <w:p>
-      <w:pPr>
-        <w:rPr>
-          <w:rFonts w:ascii="-webkit-standard" w:eastAsia="Times New Roman" w:hAnsi="-webkit-standard" w:cs="Times New Roman"/>
-          <w:color w:val="000000"/>
-        </w:rPr>
-      </w:pPr>
-      <w:r>
-        <w:rPr>
-          <w:rFonts w:ascii="Arial" w:eastAsia="Times New Roman" w:hAnsi="Arial" w:cs="Arial"/>
-          <w:color w:val="353744"/>
-        </w:rPr>
-        <w:t>Post that, we will distribute tasks amongst each other based on the background we come from. </w:t>
-      </w:r>
-    </w:p>
-    <w:p>
-      <w:pPr>
-        <w:rPr>
-          <w:rFonts w:ascii="-webkit-standard" w:eastAsia="Times New Roman" w:hAnsi="-webkit-standard" w:cs="Times New Roman"/>
-          <w:color w:val="000000"/>
-        </w:rPr>
-      </w:pPr>
-    </w:p>
-    <w:tbl>
-      <w:tblPr>
-        <w:tblW w:w="0" w:type="auto"/>
-        <w:tblCellMar>
-          <w:top w:w="15" w:type="dxa"/>
-          <w:left w:w="15" w:type="dxa"/>
-          <w:bottom w:w="15" w:type="dxa"/>
-          <w:right w:w="15" w:type="dxa"/>
-        </w:tblCellMar>
-        <w:tblLook w:val="04A0" w:firstRow="1" w:lastRow="0" w:firstColumn="1" w:lastColumn="0" w:noHBand="0" w:noVBand="1"/>
-      </w:tblPr>
-      <w:tblGrid>
-        <w:gridCol w:w="1240"/>
-        <w:gridCol w:w="4080"/>
-        <w:gridCol w:w="4020"/>
-      </w:tblGrid>
-      <w:tr>
-        <w:tc>
-          <w:tcPr>
-            <w:tcW w:w="0" w:type="auto"/>
-            <w:tcBorders>
-              <w:top w:val="single" w:sz="8" w:space="0" w:color="000000"/>
-              <w:left w:val="single" w:sz="8" w:space="0" w:color="000000"/>
-              <w:bottom w:val="single" w:sz="8" w:space="0" w:color="000000"/>
-              <w:right w:val="single" w:sz="8" w:space="0" w:color="000000"/>
-            </w:tcBorders>
-            <w:tcMar>
-              <w:top w:w="100" w:type="dxa"/>
-              <w:left w:w="100" w:type="dxa"/>
-              <w:bottom w:w="100" w:type="dxa"/>
-              <w:right w:w="100" w:type="dxa"/>
-            </w:tcMar>
-            <w:hideMark/>
-          </w:tcPr>
-          <w:p>
-            <w:pPr>
-              <w:rPr>
-                <w:rFonts w:ascii="Times New Roman" w:eastAsia="Times New Roman" w:hAnsi="Times New Roman" w:cs="Times New Roman"/>
-              </w:rPr>
-            </w:pPr>
-            <w:r>
-              <w:rPr>
-                <w:rFonts w:ascii="Arial" w:eastAsia="Times New Roman" w:hAnsi="Arial" w:cs="Arial"/>
+                <w:rFonts w:ascii="Arial" w:hAnsi="Arial" w:cs="Arial"/>
                 <w:color w:val="353744"/>
                 <w:sz w:val="22"/>
                 <w:szCs w:val="22"/>
@@ -2787,13 +1147,12 @@
           </w:tcPr>
           <w:p>
             <w:pPr>
-              <w:rPr>
-                <w:rFonts w:ascii="Times New Roman" w:eastAsia="Times New Roman" w:hAnsi="Times New Roman" w:cs="Times New Roman"/>
-              </w:rPr>
+              <w:pStyle w:val="NormalWeb"/>
+              <w:spacing w:before="0" w:beforeAutospacing="0" w:after="0" w:afterAutospacing="0"/>
             </w:pPr>
             <w:r>
               <w:rPr>
-                <w:rFonts w:ascii="Arial" w:eastAsia="Times New Roman" w:hAnsi="Arial" w:cs="Arial"/>
+                <w:rFonts w:ascii="Arial" w:hAnsi="Arial" w:cs="Arial"/>
                 <w:color w:val="353744"/>
                 <w:sz w:val="22"/>
                 <w:szCs w:val="22"/>
@@ -2821,18 +1180,121 @@
           </w:tcPr>
           <w:p>
             <w:pPr>
-              <w:rPr>
-                <w:rFonts w:ascii="Times New Roman" w:eastAsia="Times New Roman" w:hAnsi="Times New Roman" w:cs="Times New Roman"/>
-              </w:rPr>
+              <w:pStyle w:val="NormalWeb"/>
+              <w:spacing w:before="0" w:beforeAutospacing="0" w:after="0" w:afterAutospacing="0"/>
             </w:pPr>
             <w:r>
               <w:rPr>
-                <w:rFonts w:ascii="Arial" w:eastAsia="Times New Roman" w:hAnsi="Arial" w:cs="Arial"/>
+                <w:rFonts w:ascii="Arial" w:hAnsi="Arial" w:cs="Arial"/>
                 <w:color w:val="353744"/>
                 <w:sz w:val="22"/>
                 <w:szCs w:val="22"/>
               </w:rPr>
               <w:t>Role</w:t>
+            </w:r>
+          </w:p>
+        </w:tc>
+      </w:tr>
+      <w:tr>
+        <w:trPr>
+          <w:trHeight w:val="960"/>
+        </w:trPr>
+        <w:tc>
+          <w:tcPr>
+            <w:tcW w:w="0" w:type="auto"/>
+            <w:tcBorders>
+              <w:top w:val="single" w:sz="8" w:space="0" w:color="000000"/>
+              <w:left w:val="single" w:sz="8" w:space="0" w:color="000000"/>
+              <w:bottom w:val="single" w:sz="8" w:space="0" w:color="000000"/>
+              <w:right w:val="single" w:sz="8" w:space="0" w:color="000000"/>
+            </w:tcBorders>
+            <w:tcMar>
+              <w:top w:w="100" w:type="dxa"/>
+              <w:left w:w="100" w:type="dxa"/>
+              <w:bottom w:w="100" w:type="dxa"/>
+              <w:right w:w="100" w:type="dxa"/>
+            </w:tcMar>
+            <w:hideMark/>
+          </w:tcPr>
+          <w:p>
+            <w:pPr>
+              <w:pStyle w:val="NormalWeb"/>
+              <w:spacing w:before="0" w:beforeAutospacing="0" w:after="0" w:afterAutospacing="0"/>
+            </w:pPr>
+            <w:r>
+              <w:rPr>
+                <w:rFonts w:ascii="Arial" w:hAnsi="Arial" w:cs="Arial"/>
+                <w:color w:val="353744"/>
+                <w:sz w:val="20"/>
+                <w:szCs w:val="20"/>
+              </w:rPr>
+              <w:t>Debashish</w:t>
+            </w:r>
+          </w:p>
+        </w:tc>
+        <w:tc>
+          <w:tcPr>
+            <w:tcW w:w="0" w:type="auto"/>
+            <w:tcBorders>
+              <w:top w:val="single" w:sz="8" w:space="0" w:color="000000"/>
+              <w:left w:val="single" w:sz="8" w:space="0" w:color="000000"/>
+              <w:bottom w:val="single" w:sz="8" w:space="0" w:color="000000"/>
+              <w:right w:val="single" w:sz="8" w:space="0" w:color="000000"/>
+            </w:tcBorders>
+            <w:tcMar>
+              <w:top w:w="100" w:type="dxa"/>
+              <w:left w:w="100" w:type="dxa"/>
+              <w:bottom w:w="100" w:type="dxa"/>
+              <w:right w:w="100" w:type="dxa"/>
+            </w:tcMar>
+            <w:hideMark/>
+          </w:tcPr>
+          <w:p>
+            <w:pPr>
+              <w:pStyle w:val="NormalWeb"/>
+              <w:spacing w:before="0" w:beforeAutospacing="0" w:after="0" w:afterAutospacing="0"/>
+            </w:pPr>
+            <w:r>
+              <w:rPr>
+                <w:rFonts w:ascii="Arial" w:hAnsi="Arial" w:cs="Arial"/>
+                <w:color w:val="353744"/>
+                <w:sz w:val="20"/>
+                <w:szCs w:val="20"/>
+              </w:rPr>
+              <w:t>Used Mapbox before, Developer, Figma Expert</w:t>
+            </w:r>
+          </w:p>
+        </w:tc>
+        <w:tc>
+          <w:tcPr>
+            <w:tcW w:w="0" w:type="auto"/>
+            <w:tcBorders>
+              <w:top w:val="single" w:sz="8" w:space="0" w:color="000000"/>
+              <w:left w:val="single" w:sz="8" w:space="0" w:color="000000"/>
+              <w:bottom w:val="single" w:sz="8" w:space="0" w:color="000000"/>
+              <w:right w:val="single" w:sz="8" w:space="0" w:color="000000"/>
+            </w:tcBorders>
+            <w:tcMar>
+              <w:top w:w="100" w:type="dxa"/>
+              <w:left w:w="100" w:type="dxa"/>
+              <w:bottom w:w="100" w:type="dxa"/>
+              <w:right w:w="100" w:type="dxa"/>
+            </w:tcMar>
+            <w:hideMark/>
+          </w:tcPr>
+          <w:p>
+            <w:pPr>
+              <w:pStyle w:val="NormalWeb"/>
+              <w:spacing w:before="0" w:beforeAutospacing="0" w:after="0" w:afterAutospacing="0"/>
+            </w:pPr>
+            <w:r>
+              <w:rPr>
+                <w:rFonts w:ascii="Arial" w:hAnsi="Arial" w:cs="Arial"/>
+                <w:color w:val="353744"/>
+                <w:sz w:val="20"/>
+                <w:szCs w:val="20"/>
+              </w:rPr>
+              <w:t>Design recommendations, Design tasks, Moderator, Remote testing if required, SUS survey, Validator</w:t>
             </w:r>
           </w:p>
         </w:tc>
@@ -2857,122 +1319,16 @@
           </w:tcPr>
           <w:p>
             <w:pPr>
-              <w:rPr>
-                <w:rFonts w:ascii="Times New Roman" w:eastAsia="Times New Roman" w:hAnsi="Times New Roman" w:cs="Times New Roman"/>
-              </w:rPr>
+              <w:pStyle w:val="NormalWeb"/>
+              <w:spacing w:before="0" w:beforeAutospacing="0" w:after="0" w:afterAutospacing="0"/>
             </w:pPr>
             <w:r>
               <w:rPr>
-                <w:rFonts w:ascii="Arial" w:eastAsia="Times New Roman" w:hAnsi="Arial" w:cs="Arial"/>
+                <w:rFonts w:ascii="Arial" w:hAnsi="Arial" w:cs="Arial"/>
                 <w:color w:val="353744"/>
-                <w:sz w:val="22"/>
-                <w:szCs w:val="22"/>
+                <w:sz w:val="20"/>
+                <w:szCs w:val="20"/>
               </w:rPr>
-              <w:t>Debashish</w:t>
-            </w:r>
-          </w:p>
-        </w:tc>
-        <w:tc>
-          <w:tcPr>
-            <w:tcW w:w="0" w:type="auto"/>
-            <w:tcBorders>
-              <w:top w:val="single" w:sz="8" w:space="0" w:color="000000"/>
-              <w:left w:val="single" w:sz="8" w:space="0" w:color="000000"/>
-              <w:bottom w:val="single" w:sz="8" w:space="0" w:color="000000"/>
-              <w:right w:val="single" w:sz="8" w:space="0" w:color="000000"/>
-            </w:tcBorders>
-            <w:tcMar>
-              <w:top w:w="100" w:type="dxa"/>
-              <w:left w:w="100" w:type="dxa"/>
-              <w:bottom w:w="100" w:type="dxa"/>
-              <w:right w:w="100" w:type="dxa"/>
-            </w:tcMar>
-            <w:hideMark/>
-          </w:tcPr>
-          <w:p>
-            <w:pPr>
-              <w:rPr>
-                <w:rFonts w:ascii="Times New Roman" w:eastAsia="Times New Roman" w:hAnsi="Times New Roman" w:cs="Times New Roman"/>
-              </w:rPr>
-            </w:pPr>
-            <w:r>
-              <w:rPr>
-                <w:rFonts w:ascii="Arial" w:eastAsia="Times New Roman" w:hAnsi="Arial" w:cs="Arial"/>
-                <w:color w:val="353744"/>
-                <w:sz w:val="22"/>
-                <w:szCs w:val="22"/>
-              </w:rPr>
-              <w:t>Used Mapbox before, Developer, Figma Expert</w:t>
-            </w:r>
-          </w:p>
-        </w:tc>
-        <w:tc>
-          <w:tcPr>
-            <w:tcW w:w="0" w:type="auto"/>
-            <w:tcBorders>
-              <w:top w:val="single" w:sz="8" w:space="0" w:color="000000"/>
-              <w:left w:val="single" w:sz="8" w:space="0" w:color="000000"/>
-              <w:bottom w:val="single" w:sz="8" w:space="0" w:color="000000"/>
-              <w:right w:val="single" w:sz="8" w:space="0" w:color="000000"/>
-            </w:tcBorders>
-            <w:tcMar>
-              <w:top w:w="100" w:type="dxa"/>
-              <w:left w:w="100" w:type="dxa"/>
-              <w:bottom w:w="100" w:type="dxa"/>
-              <w:right w:w="100" w:type="dxa"/>
-            </w:tcMar>
-            <w:hideMark/>
-          </w:tcPr>
-          <w:p>
-            <w:pPr>
-              <w:rPr>
-                <w:rFonts w:ascii="Times New Roman" w:eastAsia="Times New Roman" w:hAnsi="Times New Roman" w:cs="Times New Roman"/>
-              </w:rPr>
-            </w:pPr>
-            <w:r>
-              <w:rPr>
-                <w:rFonts w:ascii="Arial" w:eastAsia="Times New Roman" w:hAnsi="Arial" w:cs="Arial"/>
-                <w:color w:val="353744"/>
-                <w:sz w:val="22"/>
-                <w:szCs w:val="22"/>
-              </w:rPr>
-              <w:t>Analyzing the tests, Design recommendations, Design tasks, Moderator, Remote testing if required, SUS survey, Validator</w:t>
-            </w:r>
-          </w:p>
-        </w:tc>
-      </w:tr>
-      <w:tr>
-        <w:tc>
-          <w:tcPr>
-            <w:tcW w:w="0" w:type="auto"/>
-            <w:tcBorders>
-              <w:top w:val="single" w:sz="8" w:space="0" w:color="000000"/>
-              <w:left w:val="single" w:sz="8" w:space="0" w:color="000000"/>
-              <w:bottom w:val="single" w:sz="8" w:space="0" w:color="000000"/>
-              <w:right w:val="single" w:sz="8" w:space="0" w:color="000000"/>
-            </w:tcBorders>
-            <w:tcMar>
-              <w:top w:w="100" w:type="dxa"/>
-              <w:left w:w="100" w:type="dxa"/>
-              <w:bottom w:w="100" w:type="dxa"/>
-              <w:right w:w="100" w:type="dxa"/>
-            </w:tcMar>
-            <w:hideMark/>
-          </w:tcPr>
-          <w:p>
-            <w:pPr>
-              <w:rPr>
-                <w:rFonts w:ascii="Times New Roman" w:eastAsia="Times New Roman" w:hAnsi="Times New Roman" w:cs="Times New Roman"/>
-              </w:rPr>
-            </w:pPr>
-            <w:r>
-              <w:rPr>
-                <w:rFonts w:ascii="Arial" w:eastAsia="Times New Roman" w:hAnsi="Arial" w:cs="Arial"/>
-                <w:color w:val="353744"/>
-                <w:sz w:val="22"/>
-                <w:szCs w:val="22"/>
-              </w:rPr>
-              <w:lastRenderedPageBreak/>
               <w:t>CJ</w:t>
             </w:r>
           </w:p>
@@ -2996,16 +1352,15 @@
           </w:tcPr>
           <w:p>
             <w:pPr>
-              <w:rPr>
-                <w:rFonts w:ascii="Times New Roman" w:eastAsia="Times New Roman" w:hAnsi="Times New Roman" w:cs="Times New Roman"/>
-              </w:rPr>
+              <w:pStyle w:val="NormalWeb"/>
+              <w:spacing w:before="0" w:beforeAutospacing="0" w:after="0" w:afterAutospacing="0"/>
             </w:pPr>
             <w:r>
               <w:rPr>
-                <w:rFonts w:ascii="Arial" w:eastAsia="Times New Roman" w:hAnsi="Arial" w:cs="Arial"/>
+                <w:rFonts w:ascii="Arial" w:hAnsi="Arial" w:cs="Arial"/>
                 <w:color w:val="353744"/>
-                <w:sz w:val="22"/>
-                <w:szCs w:val="22"/>
+                <w:sz w:val="20"/>
+                <w:szCs w:val="20"/>
               </w:rPr>
               <w:t>Connections with GIS people using ArcGIS, Developer, Sketch/XD prototyping</w:t>
             </w:r>
@@ -3030,25 +1385,24 @@
           </w:tcPr>
           <w:p>
             <w:pPr>
-              <w:rPr>
-                <w:rFonts w:ascii="Times New Roman" w:eastAsia="Times New Roman" w:hAnsi="Times New Roman" w:cs="Times New Roman"/>
-              </w:rPr>
+              <w:pStyle w:val="NormalWeb"/>
+              <w:spacing w:before="0" w:beforeAutospacing="0" w:after="0" w:afterAutospacing="0"/>
             </w:pPr>
             <w:r>
               <w:rPr>
-                <w:rFonts w:ascii="Arial" w:eastAsia="Times New Roman" w:hAnsi="Arial" w:cs="Arial"/>
+                <w:rFonts w:ascii="Arial" w:hAnsi="Arial" w:cs="Arial"/>
                 <w:color w:val="353744"/>
-                <w:sz w:val="22"/>
-                <w:szCs w:val="22"/>
+                <w:sz w:val="20"/>
+                <w:szCs w:val="20"/>
               </w:rPr>
               <w:t>Heuristics evaluation,</w:t>
             </w:r>
             <w:r>
               <w:rPr>
-                <w:rFonts w:ascii="Arial" w:eastAsia="Times New Roman" w:hAnsi="Arial" w:cs="Arial"/>
+                <w:rFonts w:ascii="Arial" w:hAnsi="Arial" w:cs="Arial"/>
                 <w:color w:val="353744"/>
-                <w:sz w:val="22"/>
-                <w:szCs w:val="22"/>
+                <w:sz w:val="20"/>
+                <w:szCs w:val="20"/>
               </w:rPr>
               <w:br/>
               <w:t>Screening &amp; Recruiting,</w:t>
@@ -3056,16 +1410,15 @@
           </w:p>
           <w:p>
             <w:pPr>
-              <w:rPr>
-                <w:rFonts w:ascii="Times New Roman" w:eastAsia="Times New Roman" w:hAnsi="Times New Roman" w:cs="Times New Roman"/>
-              </w:rPr>
+              <w:pStyle w:val="NormalWeb"/>
+              <w:spacing w:before="0" w:beforeAutospacing="0" w:after="0" w:afterAutospacing="0"/>
             </w:pPr>
             <w:r>
               <w:rPr>
-                <w:rFonts w:ascii="Arial" w:eastAsia="Times New Roman" w:hAnsi="Arial" w:cs="Arial"/>
+                <w:rFonts w:ascii="Arial" w:hAnsi="Arial" w:cs="Arial"/>
                 <w:color w:val="353744"/>
-                <w:sz w:val="22"/>
-                <w:szCs w:val="22"/>
+                <w:sz w:val="20"/>
+                <w:szCs w:val="20"/>
               </w:rPr>
               <w:t>Prototype, Moderator, Validator</w:t>
             </w:r>
@@ -3092,16 +1445,15 @@
           </w:tcPr>
           <w:p>
             <w:pPr>
-              <w:rPr>
-                <w:rFonts w:ascii="Times New Roman" w:eastAsia="Times New Roman" w:hAnsi="Times New Roman" w:cs="Times New Roman"/>
-              </w:rPr>
+              <w:pStyle w:val="NormalWeb"/>
+              <w:spacing w:before="0" w:beforeAutospacing="0" w:after="0" w:afterAutospacing="0"/>
             </w:pPr>
             <w:r>
               <w:rPr>
-                <w:rFonts w:ascii="Arial" w:eastAsia="Times New Roman" w:hAnsi="Arial" w:cs="Arial"/>
+                <w:rFonts w:ascii="Arial" w:hAnsi="Arial" w:cs="Arial"/>
                 <w:color w:val="353744"/>
-                <w:sz w:val="22"/>
-                <w:szCs w:val="22"/>
+                <w:sz w:val="20"/>
+                <w:szCs w:val="20"/>
               </w:rPr>
               <w:t>Yanzhi</w:t>
             </w:r>
@@ -3126,18 +1478,37 @@
           </w:tcPr>
           <w:p>
             <w:pPr>
-              <w:rPr>
-                <w:rFonts w:ascii="Times New Roman" w:eastAsia="Times New Roman" w:hAnsi="Times New Roman" w:cs="Times New Roman"/>
-              </w:rPr>
+              <w:pStyle w:val="NormalWeb"/>
+              <w:spacing w:before="0" w:beforeAutospacing="0" w:after="0" w:afterAutospacing="0"/>
             </w:pPr>
             <w:r>
               <w:rPr>
-                <w:rFonts w:ascii="Arial" w:eastAsia="Times New Roman" w:hAnsi="Arial" w:cs="Arial"/>
+                <w:rFonts w:ascii="Arial" w:hAnsi="Arial" w:cs="Arial"/>
                 <w:color w:val="353744"/>
-                <w:sz w:val="22"/>
-                <w:szCs w:val="22"/>
+                <w:sz w:val="20"/>
+                <w:szCs w:val="20"/>
               </w:rPr>
-              <w:t>Knowledge of Data(MIM), Developer, Product Design Experience, Axure Prototyping</w:t>
+              <w:t xml:space="preserve">Knowledge of </w:t>
+            </w:r>
+            <w:proofErr w:type="gramStart"/>
+            <w:r>
+              <w:rPr>
+                <w:rFonts w:ascii="Arial" w:hAnsi="Arial" w:cs="Arial"/>
+                <w:color w:val="353744"/>
+                <w:sz w:val="20"/>
+                <w:szCs w:val="20"/>
+              </w:rPr>
+              <w:t>Data(</w:t>
+            </w:r>
+            <w:proofErr w:type="gramEnd"/>
+            <w:r>
+              <w:rPr>
+                <w:rFonts w:ascii="Arial" w:hAnsi="Arial" w:cs="Arial"/>
+                <w:color w:val="353744"/>
+                <w:sz w:val="20"/>
+                <w:szCs w:val="20"/>
+              </w:rPr>
+              <w:t>MIM), Developer, Product Design Experience, Axure Prototyping</w:t>
             </w:r>
           </w:p>
         </w:tc>
@@ -3160,16 +1531,15 @@
           </w:tcPr>
           <w:p>
             <w:pPr>
-              <w:rPr>
-                <w:rFonts w:ascii="Times New Roman" w:eastAsia="Times New Roman" w:hAnsi="Times New Roman" w:cs="Times New Roman"/>
-              </w:rPr>
+              <w:pStyle w:val="NormalWeb"/>
+              <w:spacing w:before="0" w:beforeAutospacing="0" w:after="0" w:afterAutospacing="0"/>
             </w:pPr>
             <w:r>
               <w:rPr>
-                <w:rFonts w:ascii="Arial" w:eastAsia="Times New Roman" w:hAnsi="Arial" w:cs="Arial"/>
+                <w:rFonts w:ascii="Arial" w:hAnsi="Arial" w:cs="Arial"/>
                 <w:color w:val="353744"/>
-                <w:sz w:val="22"/>
-                <w:szCs w:val="22"/>
+                <w:sz w:val="20"/>
+                <w:szCs w:val="20"/>
               </w:rPr>
               <w:t>Moderator, Design Tasks, Manager, Validator</w:t>
             </w:r>
@@ -3196,16 +1566,15 @@
           </w:tcPr>
           <w:p>
             <w:pPr>
-              <w:rPr>
-                <w:rFonts w:ascii="Times New Roman" w:eastAsia="Times New Roman" w:hAnsi="Times New Roman" w:cs="Times New Roman"/>
-              </w:rPr>
+              <w:pStyle w:val="NormalWeb"/>
+              <w:spacing w:before="0" w:beforeAutospacing="0" w:after="0" w:afterAutospacing="0"/>
             </w:pPr>
             <w:r>
               <w:rPr>
-                <w:rFonts w:ascii="Arial" w:eastAsia="Times New Roman" w:hAnsi="Arial" w:cs="Arial"/>
+                <w:rFonts w:ascii="Arial" w:hAnsi="Arial" w:cs="Arial"/>
                 <w:color w:val="353744"/>
-                <w:sz w:val="22"/>
-                <w:szCs w:val="22"/>
+                <w:sz w:val="20"/>
+                <w:szCs w:val="20"/>
               </w:rPr>
               <w:t>Arjun</w:t>
             </w:r>
@@ -3230,16 +1599,15 @@
           </w:tcPr>
           <w:p>
             <w:pPr>
-              <w:rPr>
-                <w:rFonts w:ascii="Times New Roman" w:eastAsia="Times New Roman" w:hAnsi="Times New Roman" w:cs="Times New Roman"/>
-              </w:rPr>
+              <w:pStyle w:val="NormalWeb"/>
+              <w:spacing w:before="0" w:beforeAutospacing="0" w:after="0" w:afterAutospacing="0"/>
             </w:pPr>
             <w:r>
               <w:rPr>
-                <w:rFonts w:ascii="Arial" w:eastAsia="Times New Roman" w:hAnsi="Arial" w:cs="Arial"/>
+                <w:rFonts w:ascii="Arial" w:hAnsi="Arial" w:cs="Arial"/>
                 <w:color w:val="353744"/>
-                <w:sz w:val="22"/>
-                <w:szCs w:val="22"/>
+                <w:sz w:val="20"/>
+                <w:szCs w:val="20"/>
               </w:rPr>
               <w:t>Visual/Graphic Designer, (Adobe Suite) Illustrator/Photoshop/XD proficiency, Prototyping/Wireframing</w:t>
             </w:r>
@@ -3264,16 +1632,15 @@
           </w:tcPr>
           <w:p>
             <w:pPr>
-              <w:rPr>
-                <w:rFonts w:ascii="Times New Roman" w:eastAsia="Times New Roman" w:hAnsi="Times New Roman" w:cs="Times New Roman"/>
-              </w:rPr>
+              <w:pStyle w:val="NormalWeb"/>
+              <w:spacing w:before="0" w:beforeAutospacing="0" w:after="0" w:afterAutospacing="0"/>
             </w:pPr>
             <w:r>
               <w:rPr>
-                <w:rFonts w:ascii="Arial" w:eastAsia="Times New Roman" w:hAnsi="Arial" w:cs="Arial"/>
+                <w:rFonts w:ascii="Arial" w:hAnsi="Arial" w:cs="Arial"/>
                 <w:color w:val="353744"/>
-                <w:sz w:val="22"/>
-                <w:szCs w:val="22"/>
+                <w:sz w:val="20"/>
+                <w:szCs w:val="20"/>
               </w:rPr>
               <w:t>Prototype development, Design recommendations, Moderator, Validator</w:t>
             </w:r>
@@ -3284,156 +1651,7 @@
     <w:p>
       <w:pPr>
         <w:rPr>
-          <w:rFonts w:ascii="-webkit-standard" w:eastAsia="Times New Roman" w:hAnsi="-webkit-standard" w:cs="Times New Roman"/>
-          <w:color w:val="000000"/>
-        </w:rPr>
-      </w:pPr>
-    </w:p>
-    <w:p>
-      <w:pPr>
-        <w:spacing w:line="480" w:lineRule="auto"/>
-        <w:rPr>
-          <w:rFonts w:ascii="-webkit-standard" w:eastAsia="Times New Roman" w:hAnsi="-webkit-standard" w:cs="Times New Roman"/>
-          <w:color w:val="000000"/>
-        </w:rPr>
-      </w:pPr>
-      <w:r>
-        <w:rPr>
-          <w:rFonts w:ascii="Arial" w:eastAsia="Times New Roman" w:hAnsi="Arial" w:cs="Arial"/>
-          <w:b/>
-          <w:bCs/>
-          <w:color w:val="353744"/>
-          <w:sz w:val="28"/>
-          <w:szCs w:val="28"/>
-          <w:u w:val="single"/>
-        </w:rPr>
-        <w:t>TIMELINE</w:t>
-      </w:r>
-    </w:p>
-    <w:p>
-      <w:pPr>
-        <w:rPr>
-          <w:rFonts w:ascii="-webkit-standard" w:eastAsia="Times New Roman" w:hAnsi="-webkit-standard" w:cs="Times New Roman"/>
-          <w:color w:val="000000"/>
-        </w:rPr>
-      </w:pPr>
-      <w:r>
-        <w:rPr>
-          <w:rFonts w:ascii="Arial" w:eastAsia="Times New Roman" w:hAnsi="Arial" w:cs="Arial"/>
-          <w:color w:val="353744"/>
-        </w:rPr>
-        <w:t>Nov 1 - Nov 5: Screening &amp; recruiting</w:t>
-      </w:r>
-    </w:p>
-    <w:p>
-      <w:pPr>
-        <w:rPr>
-          <w:rFonts w:ascii="-webkit-standard" w:eastAsia="Times New Roman" w:hAnsi="-webkit-standard" w:cs="Times New Roman"/>
-          <w:color w:val="000000"/>
-        </w:rPr>
-      </w:pPr>
-      <w:r>
-        <w:rPr>
-          <w:rFonts w:ascii="Arial" w:eastAsia="Times New Roman" w:hAnsi="Arial" w:cs="Arial"/>
-          <w:color w:val="353744"/>
-        </w:rPr>
-        <w:t>Nov 6 - Nov 15: 1st usability test, other methods</w:t>
-      </w:r>
-      <w:r>
-        <w:rPr>
-          <w:rFonts w:ascii="Arial" w:eastAsia="Times New Roman" w:hAnsi="Arial" w:cs="Arial"/>
-          <w:color w:val="353744"/>
-        </w:rPr>
-        <w:br/>
-        <w:t>Nov 19: 1st usability test Due</w:t>
-      </w:r>
-    </w:p>
-    <w:p>
-      <w:pPr>
-        <w:rPr>
-          <w:rFonts w:ascii="-webkit-standard" w:eastAsia="Times New Roman" w:hAnsi="-webkit-standard" w:cs="Times New Roman"/>
-          <w:color w:val="000000"/>
-        </w:rPr>
-      </w:pPr>
-      <w:r>
-        <w:rPr>
-          <w:rFonts w:ascii="Arial" w:eastAsia="Times New Roman" w:hAnsi="Arial" w:cs="Arial"/>
-          <w:color w:val="353744"/>
-        </w:rPr>
-        <w:t>Nov 20 - Nov 25: Prototyping</w:t>
-      </w:r>
-    </w:p>
-    <w:p>
-      <w:pPr>
-        <w:rPr>
-          <w:rFonts w:ascii="-webkit-standard" w:eastAsia="Times New Roman" w:hAnsi="-webkit-standard" w:cs="Times New Roman"/>
-          <w:color w:val="000000"/>
-        </w:rPr>
-      </w:pPr>
-      <w:r>
-        <w:rPr>
-          <w:rFonts w:ascii="Arial" w:eastAsia="Times New Roman" w:hAnsi="Arial" w:cs="Arial"/>
-          <w:color w:val="353744"/>
-        </w:rPr>
-        <w:t>Nov 26: Improved Interface</w:t>
-      </w:r>
-    </w:p>
-    <w:p>
-      <w:pPr>
-        <w:rPr>
-          <w:rFonts w:ascii="-webkit-standard" w:eastAsia="Times New Roman" w:hAnsi="-webkit-standard" w:cs="Times New Roman"/>
-          <w:color w:val="000000"/>
-        </w:rPr>
-      </w:pPr>
-      <w:r>
-        <w:rPr>
-          <w:rFonts w:ascii="Arial" w:eastAsia="Times New Roman" w:hAnsi="Arial" w:cs="Arial"/>
-          <w:color w:val="353744"/>
-        </w:rPr>
-        <w:t>Dec 2 - Dec 13: 2nd usability test  </w:t>
-      </w:r>
-    </w:p>
-    <w:p>
-      <w:pPr>
-        <w:rPr>
-          <w:rFonts w:ascii="-webkit-standard" w:eastAsia="Times New Roman" w:hAnsi="-webkit-standard" w:cs="Times New Roman"/>
-          <w:color w:val="000000"/>
-        </w:rPr>
-      </w:pPr>
-      <w:r>
-        <w:rPr>
-          <w:rFonts w:ascii="Arial" w:eastAsia="Times New Roman" w:hAnsi="Arial" w:cs="Arial"/>
-          <w:color w:val="353744"/>
-        </w:rPr>
-        <w:t xml:space="preserve">Dec 17 - Final Deliverable  </w:t>
-      </w:r>
-      <w:r>
-        <w:rPr>
-          <w:rFonts w:ascii="Arial" w:eastAsia="Times New Roman" w:hAnsi="Arial" w:cs="Arial"/>
-          <w:color w:val="353744"/>
-        </w:rPr>
-        <w:br/>
-      </w:r>
-      <w:r>
-        <w:rPr>
-          <w:rFonts w:ascii="Arial" w:eastAsia="Times New Roman" w:hAnsi="Arial" w:cs="Arial"/>
-          <w:color w:val="353744"/>
-        </w:rPr>
-        <w:br/>
-      </w:r>
-      <w:r>
-        <w:rPr>
-          <w:rFonts w:ascii="Arial" w:eastAsia="Times New Roman" w:hAnsi="Arial" w:cs="Arial"/>
-          <w:color w:val="353744"/>
-        </w:rPr>
-        <w:br/>
-      </w:r>
-    </w:p>
-    <w:p>
-      <w:pPr>
-        <w:spacing w:after="240"/>
-        <w:rPr>
-          <w:rFonts w:ascii="Times New Roman" w:eastAsia="Times New Roman" w:hAnsi="Times New Roman" w:cs="Times New Roman"/>
+          <w:rFonts w:ascii="Times New Roman" w:hAnsi="Times New Roman"/>
         </w:rPr>
       </w:pPr>
     </w:p>

</xml_diff>